<commit_message>
add figure 5 and add cross validation for papar
</commit_message>
<xml_diff>
--- a/1.2.docx
+++ b/1.2.docx
@@ -227,6 +227,10 @@
       <w:sdtPr>
         <w:rPr>
           <w:rFonts w:ascii="Times New Roman" w:eastAsiaTheme="minorEastAsia" w:hAnsi="Times New Roman" w:cs="Times New Roman"/>
+          <w:color w:val="auto"/>
+          <w:kern w:val="2"/>
+          <w:sz w:val="21"/>
+          <w:szCs w:val="22"/>
           <w:lang w:val="zh-CN"/>
         </w:rPr>
         <w:id w:val="405111632"/>
@@ -239,10 +243,6 @@
         <w:rPr>
           <w:b/>
           <w:bCs/>
-          <w:color w:val="auto"/>
-          <w:kern w:val="2"/>
-          <w:sz w:val="21"/>
-          <w:szCs w:val="22"/>
         </w:rPr>
       </w:sdtEndPr>
       <w:sdtContent>
@@ -4530,6 +4530,7 @@
         </w:rPr>
         <w:t>（</w:t>
       </w:r>
+      <w:proofErr w:type="spellStart"/>
       <w:r>
         <w:rPr>
           <w:rFonts w:ascii="Times New Roman" w:hAnsi="Times New Roman" w:cs="Times New Roman"/>
@@ -4538,6 +4539,7 @@
         </w:rPr>
         <w:t>kW·h</w:t>
       </w:r>
+      <w:proofErr w:type="spellEnd"/>
       <w:r>
         <w:rPr>
           <w:rFonts w:ascii="Times New Roman" w:hAnsi="Times New Roman" w:cs="Times New Roman"/>
@@ -4710,6 +4712,7 @@
         </w:rPr>
         <w:t>次；而</w:t>
       </w:r>
+      <w:proofErr w:type="spellStart"/>
       <w:r>
         <w:rPr>
           <w:rFonts w:ascii="Times New Roman" w:hAnsi="Times New Roman" w:cs="Times New Roman"/>
@@ -4718,6 +4721,7 @@
         </w:rPr>
         <w:t>M.Hernqvist</w:t>
       </w:r>
+      <w:proofErr w:type="spellEnd"/>
       <w:r>
         <w:rPr>
           <w:rFonts w:ascii="Times New Roman" w:hAnsi="Times New Roman" w:cs="Times New Roman"/>
@@ -5573,6 +5577,7 @@
         </w:rPr>
         <w:t>；另一方面受益于它的表达合乎人的心理逻辑，便于进行知识获取，利于人接受，如</w:t>
       </w:r>
+      <w:proofErr w:type="spellStart"/>
       <w:r>
         <w:rPr>
           <w:rFonts w:ascii="Times New Roman" w:hAnsi="Times New Roman" w:cs="Times New Roman"/>
@@ -5581,6 +5586,7 @@
         </w:rPr>
         <w:t>Tecknowledge</w:t>
       </w:r>
+      <w:proofErr w:type="spellEnd"/>
       <w:r>
         <w:rPr>
           <w:rFonts w:ascii="Times New Roman" w:hAnsi="Times New Roman" w:cs="Times New Roman"/>
@@ -13384,6 +13390,23 @@
     </w:p>
     <w:p>
       <w:pPr>
+        <w:tabs>
+          <w:tab w:val="left" w:pos="4896"/>
+        </w:tabs>
+        <w:autoSpaceDE w:val="0"/>
+        <w:autoSpaceDN w:val="0"/>
+        <w:adjustRightInd w:val="0"/>
+        <w:spacing w:line="360" w:lineRule="auto"/>
+        <w:rPr>
+          <w:rFonts w:ascii="Times New Roman" w:hAnsi="Times New Roman" w:cs="Times New Roman" w:hint="eastAsia"/>
+          <w:kern w:val="0"/>
+          <w:sz w:val="24"/>
+          <w:szCs w:val="24"/>
+        </w:rPr>
+      </w:pPr>
+    </w:p>
+    <w:p>
+      <w:pPr>
         <w:pStyle w:val="a5"/>
         <w:numPr>
           <w:ilvl w:val="0"/>
@@ -13411,6 +13434,7 @@
           <w:sz w:val="24"/>
           <w:szCs w:val="24"/>
         </w:rPr>
+        <w:lastRenderedPageBreak/>
         <w:t>润滑油系统常见故障与产生原因（如图所示）</w:t>
       </w:r>
     </w:p>
@@ -13459,7 +13483,6 @@
                 <w:sz w:val="24"/>
                 <w:szCs w:val="24"/>
               </w:rPr>
-              <w:lastRenderedPageBreak/>
               <w:t>故障现象</w:t>
             </w:r>
           </w:p>
@@ -15741,7 +15764,6 @@
           <w:sz w:val="24"/>
           <w:szCs w:val="24"/>
         </w:rPr>
-        <w:lastRenderedPageBreak/>
         <w:t>进排气系统常见故障与产生原因（如图所示）</w:t>
       </w:r>
     </w:p>
@@ -17786,6 +17808,7 @@
           <w:sz w:val="24"/>
           <w:szCs w:val="24"/>
         </w:rPr>
+        <w:lastRenderedPageBreak/>
         <w:t>通过对柴油机的这些故障机理分析，得出柴油发动机各子系统主要的故障。</w:t>
       </w:r>
     </w:p>
@@ -17829,7 +17852,6 @@
                 <w:sz w:val="24"/>
                 <w:szCs w:val="24"/>
               </w:rPr>
-              <w:lastRenderedPageBreak/>
               <w:t>燃油系统</w:t>
             </w:r>
           </w:p>
@@ -18532,6 +18554,7 @@
           <w:sz w:val="24"/>
           <w:szCs w:val="24"/>
         </w:rPr>
+        <w:lastRenderedPageBreak/>
         <w:t>B</w:t>
       </w:r>
       <w:r>
@@ -18590,16 +18613,7 @@
           <w:sz w:val="24"/>
           <w:szCs w:val="24"/>
         </w:rPr>
-        <w:t>％。由于额定</w:t>
-      </w:r>
-      <w:r>
-        <w:rPr>
-          <w:rFonts w:ascii="Times New Roman" w:hAnsi="Times New Roman" w:cs="Times New Roman"/>
-          <w:sz w:val="24"/>
-          <w:szCs w:val="24"/>
-        </w:rPr>
-        <w:lastRenderedPageBreak/>
-        <w:t>供油率是与发动机的额定功率和额定转速相匹配的，为了使转速平稳，对各缸的供油率要均匀。</w:t>
+        <w:t>％。由于额定供油率是与发动机的额定功率和额定转速相匹配的，为了使转速平稳，对各缸的供油率要均匀。</w:t>
       </w:r>
     </w:p>
     <w:p>
@@ -18957,6 +18971,7 @@
         </w:rPr>
         <w:t>、排气四个行程。柴油机在进气行程中吸入的是纯空气，压缩行程接近终了时，柴油经喷油泵将油压提高到</w:t>
       </w:r>
+      <w:proofErr w:type="spellStart"/>
       <w:r>
         <w:rPr>
           <w:rFonts w:ascii="Times New Roman" w:hAnsi="Times New Roman" w:cs="Times New Roman"/>
@@ -18965,6 +18980,7 @@
         </w:rPr>
         <w:t>IOMPa</w:t>
       </w:r>
+      <w:proofErr w:type="spellEnd"/>
       <w:r>
         <w:rPr>
           <w:rFonts w:ascii="Times New Roman" w:hAnsi="Times New Roman" w:cs="Times New Roman"/>
@@ -19137,7 +19153,16 @@
           <w:sz w:val="24"/>
           <w:szCs w:val="24"/>
         </w:rPr>
-        <w:t>以上，因此称这段油路为高压油路。在燃油喷射的过程中，高压油管内的最高压力一般为</w:t>
+        <w:t>以上，因此称这段油路为高压油路。在燃油喷射的过程中，高压油管内的</w:t>
+      </w:r>
+      <w:r>
+        <w:rPr>
+          <w:rFonts w:ascii="Times New Roman" w:hAnsi="Times New Roman" w:cs="Times New Roman"/>
+          <w:sz w:val="24"/>
+          <w:szCs w:val="24"/>
+        </w:rPr>
+        <w:lastRenderedPageBreak/>
+        <w:t>最高压力一般为</w:t>
       </w:r>
       <w:r>
         <w:rPr>
@@ -19153,16 +19178,7 @@
           <w:sz w:val="24"/>
           <w:szCs w:val="24"/>
         </w:rPr>
-        <w:t>或更高，而喷射结束后油管内的剩余压力远不足</w:t>
-      </w:r>
-      <w:r>
-        <w:rPr>
-          <w:rFonts w:ascii="Times New Roman" w:hAnsi="Times New Roman" w:cs="Times New Roman"/>
-          <w:sz w:val="24"/>
-          <w:szCs w:val="24"/>
-        </w:rPr>
-        <w:lastRenderedPageBreak/>
-        <w:t>它的</w:t>
+        <w:t>或更高，而喷射结束后油管内的剩余压力远不足它的</w:t>
       </w:r>
       <w:r>
         <w:rPr>
@@ -19779,6 +19795,7 @@
         </w:rPr>
         <w:t>表是柴油机工程师和用户协会出版的报告。从表中可以看出</w:t>
       </w:r>
+      <w:proofErr w:type="spellStart"/>
       <w:r>
         <w:rPr>
           <w:rFonts w:ascii="Times New Roman" w:hAnsi="Times New Roman" w:cs="Times New Roman"/>
@@ -19787,6 +19804,7 @@
         </w:rPr>
         <w:t>i</w:t>
       </w:r>
+      <w:proofErr w:type="spellEnd"/>
       <w:r>
         <w:rPr>
           <w:rFonts w:ascii="Times New Roman" w:hAnsi="Times New Roman" w:cs="Times New Roman"/>
@@ -21494,25 +21512,40 @@
         </w:rPr>
         <w:t>机器学习已成为新的边缘学科并在高校形成一门课程。它综合</w:t>
       </w:r>
+      <w:r>
+        <w:fldChar w:fldCharType="begin"/>
+      </w:r>
+      <w:r>
+        <w:instrText xml:space="preserve"> HYPERLINK "http://baike.baidu.com/view/46434.htm" \t "_blank" </w:instrText>
+      </w:r>
+      <w:r>
+        <w:fldChar w:fldCharType="separate"/>
+      </w:r>
+      <w:r>
+        <w:rPr>
+          <w:rFonts w:ascii="Times New Roman" w:hAnsi="Times New Roman" w:cs="Times New Roman"/>
+          <w:sz w:val="24"/>
+          <w:szCs w:val="24"/>
+        </w:rPr>
+        <w:t>应用心理学</w:t>
+      </w:r>
+      <w:r>
+        <w:rPr>
+          <w:rFonts w:ascii="Times New Roman" w:hAnsi="Times New Roman" w:cs="Times New Roman"/>
+          <w:sz w:val="24"/>
+          <w:szCs w:val="24"/>
+        </w:rPr>
+        <w:fldChar w:fldCharType="end"/>
+      </w:r>
+      <w:r>
+        <w:rPr>
+          <w:rFonts w:ascii="Times New Roman" w:hAnsi="Times New Roman" w:cs="Times New Roman"/>
+          <w:sz w:val="24"/>
+          <w:szCs w:val="24"/>
+        </w:rPr>
+        <w:t>、生物学和神经生理学以及数学、自动化和</w:t>
+      </w:r>
       <w:hyperlink r:id="rId8" w:tgtFrame="_blank" w:history="1">
-        <w:r>
-          <w:rPr>
-            <w:rFonts w:ascii="Times New Roman" w:hAnsi="Times New Roman" w:cs="Times New Roman"/>
-            <w:sz w:val="24"/>
-            <w:szCs w:val="24"/>
-          </w:rPr>
-          <w:t>应用心理学</w:t>
-        </w:r>
-      </w:hyperlink>
-      <w:r>
-        <w:rPr>
-          <w:rFonts w:ascii="Times New Roman" w:hAnsi="Times New Roman" w:cs="Times New Roman"/>
-          <w:sz w:val="24"/>
-          <w:szCs w:val="24"/>
-        </w:rPr>
-        <w:t>、生物学和神经生理学以及数学、自动化和</w:t>
-      </w:r>
-      <w:hyperlink r:id="rId9" w:tgtFrame="_blank" w:history="1">
         <w:r>
           <w:rPr>
             <w:rFonts w:ascii="Times New Roman" w:hAnsi="Times New Roman" w:cs="Times New Roman"/>
@@ -21560,16 +21593,31 @@
         </w:rPr>
         <w:t>结合各种学习方法，取长补短的多种形式的集成学习</w:t>
       </w:r>
-      <w:hyperlink r:id="rId10" w:tgtFrame="_blank" w:history="1">
-        <w:r>
-          <w:rPr>
-            <w:rFonts w:ascii="Times New Roman" w:hAnsi="Times New Roman" w:cs="Times New Roman"/>
-            <w:sz w:val="24"/>
-            <w:szCs w:val="24"/>
-          </w:rPr>
-          <w:t>系统研究</w:t>
-        </w:r>
-      </w:hyperlink>
+      <w:r>
+        <w:fldChar w:fldCharType="begin"/>
+      </w:r>
+      <w:r>
+        <w:instrText xml:space="preserve"> HYPERLINK "http://baike.baidu.com/view/1446932.htm" \t "_blank" </w:instrText>
+      </w:r>
+      <w:r>
+        <w:fldChar w:fldCharType="separate"/>
+      </w:r>
+      <w:r>
+        <w:rPr>
+          <w:rFonts w:ascii="Times New Roman" w:hAnsi="Times New Roman" w:cs="Times New Roman"/>
+          <w:sz w:val="24"/>
+          <w:szCs w:val="24"/>
+        </w:rPr>
+        <w:t>系统研究</w:t>
+      </w:r>
+      <w:r>
+        <w:rPr>
+          <w:rFonts w:ascii="Times New Roman" w:hAnsi="Times New Roman" w:cs="Times New Roman"/>
+          <w:sz w:val="24"/>
+          <w:szCs w:val="24"/>
+        </w:rPr>
+        <w:fldChar w:fldCharType="end"/>
+      </w:r>
       <w:r>
         <w:rPr>
           <w:rFonts w:ascii="Times New Roman" w:hAnsi="Times New Roman" w:cs="Times New Roman"/>
@@ -21578,7 +21626,7 @@
         </w:rPr>
         <w:t>正在兴起。特别是连接学习</w:t>
       </w:r>
-      <w:hyperlink r:id="rId11" w:tgtFrame="_blank" w:history="1">
+      <w:hyperlink r:id="rId9" w:tgtFrame="_blank" w:history="1">
         <w:r>
           <w:rPr>
             <w:rFonts w:ascii="Times New Roman" w:hAnsi="Times New Roman" w:cs="Times New Roman"/>
@@ -21596,7 +21644,7 @@
         </w:rPr>
         <w:t>的耦合可以更好地解决连续性</w:t>
       </w:r>
-      <w:hyperlink r:id="rId12" w:tgtFrame="_blank" w:history="1">
+      <w:hyperlink r:id="rId10" w:tgtFrame="_blank" w:history="1">
         <w:r>
           <w:rPr>
             <w:rFonts w:ascii="Times New Roman" w:hAnsi="Times New Roman" w:cs="Times New Roman"/>
@@ -21660,16 +21708,31 @@
         </w:rPr>
         <w:t>的组块学习。类比学习与问题求解结合的基于案例方法已成为</w:t>
       </w:r>
-      <w:hyperlink r:id="rId13" w:tgtFrame="_blank" w:history="1">
-        <w:r>
-          <w:rPr>
-            <w:rFonts w:ascii="Times New Roman" w:hAnsi="Times New Roman" w:cs="Times New Roman"/>
-            <w:sz w:val="24"/>
-            <w:szCs w:val="24"/>
-          </w:rPr>
-          <w:t>经验</w:t>
-        </w:r>
-      </w:hyperlink>
+      <w:r>
+        <w:fldChar w:fldCharType="begin"/>
+      </w:r>
+      <w:r>
+        <w:instrText xml:space="preserve"> HYPERLINK "http://baike.baidu.com/view/21717.htm" \t "_blank" </w:instrText>
+      </w:r>
+      <w:r>
+        <w:fldChar w:fldCharType="separate"/>
+      </w:r>
+      <w:r>
+        <w:rPr>
+          <w:rFonts w:ascii="Times New Roman" w:hAnsi="Times New Roman" w:cs="Times New Roman"/>
+          <w:sz w:val="24"/>
+          <w:szCs w:val="24"/>
+        </w:rPr>
+        <w:t>经验</w:t>
+      </w:r>
+      <w:r>
+        <w:rPr>
+          <w:rFonts w:ascii="Times New Roman" w:hAnsi="Times New Roman" w:cs="Times New Roman"/>
+          <w:sz w:val="24"/>
+          <w:szCs w:val="24"/>
+        </w:rPr>
+        <w:fldChar w:fldCharType="end"/>
+      </w:r>
       <w:r>
         <w:rPr>
           <w:rFonts w:ascii="Times New Roman" w:hAnsi="Times New Roman" w:cs="Times New Roman"/>
@@ -21708,7 +21771,7 @@
         </w:rPr>
         <w:t>各种学习方法的应用范围不断扩大，一部分已形成商品。归纳学习的知识获取工具已在诊断分类型专家系统中广泛使用。连接学习在声图文识别中占优势。分析学习已用于设计综合型专家系统。</w:t>
       </w:r>
-      <w:hyperlink r:id="rId14" w:tgtFrame="_blank" w:history="1">
+      <w:hyperlink r:id="rId11" w:tgtFrame="_blank" w:history="1">
         <w:r>
           <w:rPr>
             <w:rFonts w:ascii="Times New Roman" w:hAnsi="Times New Roman" w:cs="Times New Roman"/>
@@ -21726,7 +21789,7 @@
         </w:rPr>
         <w:t>与强化学习在工程控制中有较好的应用前景。与</w:t>
       </w:r>
-      <w:hyperlink r:id="rId15" w:tgtFrame="_blank" w:history="1">
+      <w:hyperlink r:id="rId12" w:tgtFrame="_blank" w:history="1">
         <w:r>
           <w:rPr>
             <w:rFonts w:ascii="Times New Roman" w:hAnsi="Times New Roman" w:cs="Times New Roman"/>
@@ -21744,7 +21807,7 @@
         </w:rPr>
         <w:t>耦合的</w:t>
       </w:r>
-      <w:hyperlink r:id="rId16" w:tgtFrame="_blank" w:history="1">
+      <w:hyperlink r:id="rId13" w:tgtFrame="_blank" w:history="1">
         <w:r>
           <w:rPr>
             <w:rFonts w:ascii="Times New Roman" w:hAnsi="Times New Roman" w:cs="Times New Roman"/>
@@ -22298,16 +22361,37 @@
         </w:rPr>
         <w:t>，它在解决小样本、非线性及高维模式识别中表现出许多特有的优势，并能够推广应用到函数拟合等其他</w:t>
       </w:r>
-      <w:hyperlink r:id="rId17" w:tgtFrame="_blank" w:tooltip="机器学习知识库" w:history="1">
-        <w:r>
-          <w:rPr>
-            <w:rFonts w:ascii="Times New Roman" w:hAnsi="Times New Roman" w:cs="Times New Roman"/>
-            <w:sz w:val="24"/>
-            <w:szCs w:val="24"/>
-          </w:rPr>
-          <w:t>机器学习</w:t>
-        </w:r>
-      </w:hyperlink>
+      <w:r>
+        <w:fldChar w:fldCharType="begin"/>
+      </w:r>
+      <w:r>
+        <w:instrText xml:space="preserve"> HYPERLINK "http://lib.csdn.net/base/machinelearning" \t "_blank" \o "</w:instrText>
+      </w:r>
+      <w:r>
+        <w:instrText>机器学习知识库</w:instrText>
+      </w:r>
+      <w:r>
+        <w:instrText xml:space="preserve">" </w:instrText>
+      </w:r>
+      <w:r>
+        <w:fldChar w:fldCharType="separate"/>
+      </w:r>
+      <w:r>
+        <w:rPr>
+          <w:rFonts w:ascii="Times New Roman" w:hAnsi="Times New Roman" w:cs="Times New Roman"/>
+          <w:sz w:val="24"/>
+          <w:szCs w:val="24"/>
+        </w:rPr>
+        <w:t>机器学习</w:t>
+      </w:r>
+      <w:r>
+        <w:rPr>
+          <w:rFonts w:ascii="Times New Roman" w:hAnsi="Times New Roman" w:cs="Times New Roman"/>
+          <w:sz w:val="24"/>
+          <w:szCs w:val="24"/>
+        </w:rPr>
+        <w:fldChar w:fldCharType="end"/>
+      </w:r>
       <w:r>
         <w:rPr>
           <w:rFonts w:ascii="Times New Roman" w:hAnsi="Times New Roman" w:cs="Times New Roman"/>
@@ -23405,9 +23489,9 @@
             <o:lock v:ext="edit" aspectratio="t"/>
           </v:shapetype>
           <v:shape id="_x0000_i1025" type="#_x0000_t75" style="width:199.2pt;height:198pt" o:ole="">
-            <v:imagedata r:id="rId18" o:title=""/>
+            <v:imagedata r:id="rId14" o:title=""/>
           </v:shape>
-          <o:OLEObject Type="Link" ProgID="Visio.Drawing.11" ShapeID="_x0000_i1025" DrawAspect="Content" r:id="rId19" UpdateMode="Always">
+          <o:OLEObject Type="Link" ProgID="Visio.Drawing.11" ShapeID="_x0000_i1025" DrawAspect="Content" r:id="rId15" UpdateMode="Always">
             <o:LinkType>EnhancedMetaFile</o:LinkType>
             <o:LockedField>false</o:LockedField>
             <o:FieldCodes>\f 0 \* MERGEFORMAT</o:FieldCodes>
@@ -25163,10 +25247,10 @@
           <w:szCs w:val="24"/>
         </w:rPr>
         <w:object w:dxaOrig="4708" w:dyaOrig="4229">
-          <v:shape id="_x0000_i1028" type="#_x0000_t75" style="width:235.2pt;height:211.2pt" o:ole="">
-            <v:imagedata r:id="rId20" o:title=""/>
+          <v:shape id="_x0000_i1026" type="#_x0000_t75" style="width:235.2pt;height:211.2pt" o:ole="">
+            <v:imagedata r:id="rId16" o:title=""/>
           </v:shape>
-          <o:OLEObject Type="Embed" ProgID="Visio.Drawing.11" ShapeID="_x0000_i1028" DrawAspect="Content" ObjectID="_1548346296" r:id="rId21"/>
+          <o:OLEObject Type="Embed" ProgID="Visio.Drawing.11" ShapeID="_x0000_i1026" DrawAspect="Content" ObjectID="_1548490197" r:id="rId17"/>
         </w:object>
       </w:r>
     </w:p>
@@ -25427,10 +25511,10 @@
           <w:szCs w:val="24"/>
         </w:rPr>
         <w:object w:dxaOrig="4708" w:dyaOrig="4229">
-          <v:shape id="_x0000_i1026" type="#_x0000_t75" style="width:235.2pt;height:211.2pt" o:ole="">
-            <v:imagedata r:id="rId22" o:title=""/>
+          <v:shape id="_x0000_i1027" type="#_x0000_t75" style="width:235.2pt;height:211.2pt" o:ole="">
+            <v:imagedata r:id="rId18" o:title=""/>
           </v:shape>
-          <o:OLEObject Type="Embed" ProgID="Visio.Drawing.11" ShapeID="_x0000_i1026" DrawAspect="Content" ObjectID="_1548346297" r:id="rId23"/>
+          <o:OLEObject Type="Embed" ProgID="Visio.Drawing.11" ShapeID="_x0000_i1027" DrawAspect="Content" ObjectID="_1548490198" r:id="rId19"/>
         </w:object>
       </w:r>
     </w:p>
@@ -25505,10 +25589,10 @@
           <w:szCs w:val="24"/>
         </w:rPr>
         <w:object w:dxaOrig="4708" w:dyaOrig="4322">
-          <v:shape id="_x0000_i1027" type="#_x0000_t75" style="width:235.2pt;height:3in" o:ole="">
-            <v:imagedata r:id="rId24" o:title=""/>
+          <v:shape id="_x0000_i1028" type="#_x0000_t75" style="width:235.2pt;height:3in" o:ole="">
+            <v:imagedata r:id="rId20" o:title=""/>
           </v:shape>
-          <o:OLEObject Type="Embed" ProgID="Visio.Drawing.11" ShapeID="_x0000_i1027" DrawAspect="Content" ObjectID="_1548346298" r:id="rId25"/>
+          <o:OLEObject Type="Embed" ProgID="Visio.Drawing.11" ShapeID="_x0000_i1028" DrawAspect="Content" ObjectID="_1548490199" r:id="rId21"/>
         </w:object>
       </w:r>
     </w:p>
@@ -25893,16 +25977,31 @@
         </w:rPr>
         <w:t>语言诞生至今，它已被逐渐广泛应用于系统管理任务的处理和</w:t>
       </w:r>
-      <w:hyperlink r:id="rId26" w:tgtFrame="_blank" w:history="1">
-        <w:r>
-          <w:rPr>
-            <w:rFonts w:ascii="Times New Roman" w:hAnsi="Times New Roman" w:cs="Times New Roman"/>
-            <w:sz w:val="24"/>
-            <w:szCs w:val="24"/>
-          </w:rPr>
-          <w:t>Web</w:t>
-        </w:r>
-      </w:hyperlink>
+      <w:r>
+        <w:fldChar w:fldCharType="begin"/>
+      </w:r>
+      <w:r>
+        <w:instrText xml:space="preserve"> HYPERLINK "http://baike.baidu.com/subview/3912/15992867.htm" \t "_blank" </w:instrText>
+      </w:r>
+      <w:r>
+        <w:fldChar w:fldCharType="separate"/>
+      </w:r>
+      <w:r>
+        <w:rPr>
+          <w:rFonts w:ascii="Times New Roman" w:hAnsi="Times New Roman" w:cs="Times New Roman"/>
+          <w:sz w:val="24"/>
+          <w:szCs w:val="24"/>
+        </w:rPr>
+        <w:t>Web</w:t>
+      </w:r>
+      <w:r>
+        <w:rPr>
+          <w:rFonts w:ascii="Times New Roman" w:hAnsi="Times New Roman" w:cs="Times New Roman"/>
+          <w:sz w:val="24"/>
+          <w:szCs w:val="24"/>
+        </w:rPr>
+        <w:fldChar w:fldCharType="end"/>
+      </w:r>
       <w:r>
         <w:rPr>
           <w:rFonts w:ascii="Times New Roman" w:hAnsi="Times New Roman" w:cs="Times New Roman"/>
@@ -26155,24 +26254,39 @@
         </w:rPr>
         <w:t>快速生成程序的原型，然后对其中有特别要求的部分，用更合适的语言改写，比如</w:t>
       </w:r>
-      <w:hyperlink r:id="rId27" w:tgtFrame="_blank" w:history="1">
-        <w:r>
-          <w:rPr>
-            <w:rFonts w:ascii="Times New Roman" w:hAnsi="Times New Roman" w:cs="Times New Roman"/>
-            <w:sz w:val="24"/>
-            <w:szCs w:val="24"/>
-          </w:rPr>
-          <w:t>3D</w:t>
-        </w:r>
-        <w:r>
-          <w:rPr>
-            <w:rFonts w:ascii="Times New Roman" w:hAnsi="Times New Roman" w:cs="Times New Roman"/>
-            <w:sz w:val="24"/>
-            <w:szCs w:val="24"/>
-          </w:rPr>
-          <w:t>游戏</w:t>
-        </w:r>
-      </w:hyperlink>
+      <w:r>
+        <w:fldChar w:fldCharType="begin"/>
+      </w:r>
+      <w:r>
+        <w:instrText xml:space="preserve"> HYPERLINK "http://baike.baidu.com/view/96860.htm" \t "_blank" </w:instrText>
+      </w:r>
+      <w:r>
+        <w:fldChar w:fldCharType="separate"/>
+      </w:r>
+      <w:r>
+        <w:rPr>
+          <w:rFonts w:ascii="Times New Roman" w:hAnsi="Times New Roman" w:cs="Times New Roman"/>
+          <w:sz w:val="24"/>
+          <w:szCs w:val="24"/>
+        </w:rPr>
+        <w:t>3D</w:t>
+      </w:r>
+      <w:r>
+        <w:rPr>
+          <w:rFonts w:ascii="Times New Roman" w:hAnsi="Times New Roman" w:cs="Times New Roman"/>
+          <w:sz w:val="24"/>
+          <w:szCs w:val="24"/>
+        </w:rPr>
+        <w:t>游戏</w:t>
+      </w:r>
+      <w:r>
+        <w:rPr>
+          <w:rFonts w:ascii="Times New Roman" w:hAnsi="Times New Roman" w:cs="Times New Roman"/>
+          <w:sz w:val="24"/>
+          <w:szCs w:val="24"/>
+        </w:rPr>
+        <w:fldChar w:fldCharType="end"/>
+      </w:r>
       <w:r>
         <w:rPr>
           <w:rFonts w:ascii="Times New Roman" w:hAnsi="Times New Roman" w:cs="Times New Roman"/>
@@ -26213,16 +26327,31 @@
         </w:rPr>
         <w:t>可以调用的扩展类库。需要注意的是在您使用扩展类库时可能需要考虑平台问题，某些可能不提供</w:t>
       </w:r>
-      <w:hyperlink r:id="rId28" w:tgtFrame="_blank" w:history="1">
-        <w:r>
-          <w:rPr>
-            <w:rFonts w:ascii="Times New Roman" w:hAnsi="Times New Roman" w:cs="Times New Roman"/>
-            <w:sz w:val="24"/>
-            <w:szCs w:val="24"/>
-          </w:rPr>
-          <w:t>跨平台</w:t>
-        </w:r>
-      </w:hyperlink>
+      <w:r>
+        <w:fldChar w:fldCharType="begin"/>
+      </w:r>
+      <w:r>
+        <w:instrText xml:space="preserve"> HYPERLINK "http://baike.baidu.com/view/469855.htm" \t "_blank" </w:instrText>
+      </w:r>
+      <w:r>
+        <w:fldChar w:fldCharType="separate"/>
+      </w:r>
+      <w:r>
+        <w:rPr>
+          <w:rFonts w:ascii="Times New Roman" w:hAnsi="Times New Roman" w:cs="Times New Roman"/>
+          <w:sz w:val="24"/>
+          <w:szCs w:val="24"/>
+        </w:rPr>
+        <w:t>跨平台</w:t>
+      </w:r>
+      <w:r>
+        <w:rPr>
+          <w:rFonts w:ascii="Times New Roman" w:hAnsi="Times New Roman" w:cs="Times New Roman"/>
+          <w:sz w:val="24"/>
+          <w:szCs w:val="24"/>
+        </w:rPr>
+        <w:fldChar w:fldCharType="end"/>
+      </w:r>
       <w:r>
         <w:rPr>
           <w:rFonts w:ascii="Times New Roman" w:hAnsi="Times New Roman" w:cs="Times New Roman"/>
@@ -26269,16 +26398,31 @@
         </w:rPr>
         <w:t>的调用</w:t>
       </w:r>
-      <w:hyperlink r:id="rId29" w:tgtFrame="_blank" w:history="1">
-        <w:r>
-          <w:rPr>
-            <w:rFonts w:ascii="Times New Roman" w:hAnsi="Times New Roman" w:cs="Times New Roman"/>
-            <w:sz w:val="24"/>
-            <w:szCs w:val="24"/>
-          </w:rPr>
-          <w:t>接口</w:t>
-        </w:r>
-      </w:hyperlink>
+      <w:r>
+        <w:fldChar w:fldCharType="begin"/>
+      </w:r>
+      <w:r>
+        <w:instrText xml:space="preserve"> HYPERLINK "http://baike.baidu.com/view/159864.htm" \t "_blank" </w:instrText>
+      </w:r>
+      <w:r>
+        <w:fldChar w:fldCharType="separate"/>
+      </w:r>
+      <w:r>
+        <w:rPr>
+          <w:rFonts w:ascii="Times New Roman" w:hAnsi="Times New Roman" w:cs="Times New Roman"/>
+          <w:sz w:val="24"/>
+          <w:szCs w:val="24"/>
+        </w:rPr>
+        <w:t>接口</w:t>
+      </w:r>
+      <w:r>
+        <w:rPr>
+          <w:rFonts w:ascii="Times New Roman" w:hAnsi="Times New Roman" w:cs="Times New Roman"/>
+          <w:sz w:val="24"/>
+          <w:szCs w:val="24"/>
+        </w:rPr>
+        <w:fldChar w:fldCharType="end"/>
+      </w:r>
       <w:r>
         <w:rPr>
           <w:rFonts w:ascii="Times New Roman" w:hAnsi="Times New Roman" w:cs="Times New Roman"/>
@@ -26287,7 +26431,7 @@
         </w:rPr>
         <w:t>，例如著名的计算机视觉库</w:t>
       </w:r>
-      <w:hyperlink r:id="rId30" w:tgtFrame="_blank" w:history="1">
+      <w:hyperlink r:id="rId22" w:tgtFrame="_blank" w:history="1">
         <w:r>
           <w:rPr>
             <w:rFonts w:ascii="Times New Roman" w:hAnsi="Times New Roman" w:cs="Times New Roman"/>
@@ -26353,6 +26497,7 @@
         </w:rPr>
         <w:t>专用的科学计算扩展库就更多了，例如经典的科学计算扩展库：</w:t>
       </w:r>
+      <w:proofErr w:type="spellStart"/>
       <w:r>
         <w:rPr>
           <w:rFonts w:ascii="Times New Roman" w:hAnsi="Times New Roman" w:cs="Times New Roman"/>
@@ -26361,6 +26506,7 @@
         </w:rPr>
         <w:t>NumPy</w:t>
       </w:r>
+      <w:proofErr w:type="spellEnd"/>
       <w:r>
         <w:rPr>
           <w:rFonts w:ascii="Times New Roman" w:hAnsi="Times New Roman" w:cs="Times New Roman"/>
@@ -26369,6 +26515,7 @@
         </w:rPr>
         <w:t>、</w:t>
       </w:r>
+      <w:proofErr w:type="spellStart"/>
       <w:r>
         <w:rPr>
           <w:rFonts w:ascii="Times New Roman" w:hAnsi="Times New Roman" w:cs="Times New Roman"/>
@@ -26377,6 +26524,7 @@
         </w:rPr>
         <w:t>SciPy</w:t>
       </w:r>
+      <w:proofErr w:type="spellEnd"/>
       <w:r>
         <w:rPr>
           <w:rFonts w:ascii="Times New Roman" w:hAnsi="Times New Roman" w:cs="Times New Roman"/>
@@ -26391,7 +26539,15 @@
           <w:sz w:val="24"/>
           <w:szCs w:val="24"/>
         </w:rPr>
-        <w:t>matplotlib</w:t>
+        <w:t>M</w:t>
+      </w:r>
+      <w:r>
+        <w:rPr>
+          <w:rFonts w:ascii="Times New Roman" w:hAnsi="Times New Roman" w:cs="Times New Roman"/>
+          <w:sz w:val="24"/>
+          <w:szCs w:val="24"/>
+        </w:rPr>
+        <w:t>atplotlib</w:t>
       </w:r>
       <w:r>
         <w:rPr>
@@ -26524,6 +26680,7 @@
         </w:rPr>
         <w:t>的科学计算工具包。基于</w:t>
       </w:r>
+      <w:proofErr w:type="spellStart"/>
       <w:r>
         <w:rPr>
           <w:rFonts w:ascii="Times New Roman" w:hAnsi="Times New Roman" w:cs="Times New Roman"/>
@@ -26532,6 +26689,7 @@
         </w:rPr>
         <w:t>SciPy</w:t>
       </w:r>
+      <w:proofErr w:type="spellEnd"/>
       <w:r>
         <w:rPr>
           <w:rFonts w:ascii="Times New Roman" w:hAnsi="Times New Roman" w:cs="Times New Roman"/>
@@ -26540,6 +26698,7 @@
         </w:rPr>
         <w:t>，目前开发者们针对不同的应用领域已经发展出了为数众多的分支版本，它们被统一称为</w:t>
       </w:r>
+      <w:proofErr w:type="spellStart"/>
       <w:r>
         <w:rPr>
           <w:rFonts w:ascii="Times New Roman" w:hAnsi="Times New Roman" w:cs="Times New Roman"/>
@@ -26548,6 +26707,7 @@
         </w:rPr>
         <w:t>Scikits</w:t>
       </w:r>
+      <w:proofErr w:type="spellEnd"/>
       <w:r>
         <w:rPr>
           <w:rFonts w:ascii="Times New Roman" w:hAnsi="Times New Roman" w:cs="Times New Roman"/>
@@ -26556,6 +26716,7 @@
         </w:rPr>
         <w:t>，即</w:t>
       </w:r>
+      <w:proofErr w:type="spellStart"/>
       <w:r>
         <w:rPr>
           <w:rFonts w:ascii="Times New Roman" w:hAnsi="Times New Roman" w:cs="Times New Roman"/>
@@ -26564,6 +26725,7 @@
         </w:rPr>
         <w:t>SciPy</w:t>
       </w:r>
+      <w:proofErr w:type="spellEnd"/>
       <w:r>
         <w:rPr>
           <w:rFonts w:ascii="Times New Roman" w:hAnsi="Times New Roman" w:cs="Times New Roman"/>
@@ -26624,8 +26786,18 @@
           <w:sz w:val="24"/>
           <w:szCs w:val="24"/>
         </w:rPr>
-        <w:t>David Cournapeau</w:t>
-      </w:r>
+        <w:t xml:space="preserve">David </w:t>
+      </w:r>
+      <w:proofErr w:type="spellStart"/>
+      <w:r>
+        <w:rPr>
+          <w:rFonts w:ascii="Times New Roman" w:hAnsi="Times New Roman" w:cs="Times New Roman"/>
+          <w:sz w:val="24"/>
+          <w:szCs w:val="24"/>
+        </w:rPr>
+        <w:t>Cournapeau</w:t>
+      </w:r>
+      <w:proofErr w:type="spellEnd"/>
       <w:r>
         <w:rPr>
           <w:rFonts w:ascii="Times New Roman" w:hAnsi="Times New Roman" w:cs="Times New Roman"/>
@@ -26650,6 +26822,7 @@
         </w:rPr>
         <w:t>年发起，需要</w:t>
       </w:r>
+      <w:proofErr w:type="spellStart"/>
       <w:r>
         <w:rPr>
           <w:rFonts w:ascii="Times New Roman" w:hAnsi="Times New Roman" w:cs="Times New Roman"/>
@@ -26658,6 +26831,7 @@
         </w:rPr>
         <w:t>NumPy</w:t>
       </w:r>
+      <w:proofErr w:type="spellEnd"/>
       <w:r>
         <w:rPr>
           <w:rFonts w:ascii="Times New Roman" w:hAnsi="Times New Roman" w:cs="Times New Roman"/>
@@ -26666,6 +26840,7 @@
         </w:rPr>
         <w:t>和</w:t>
       </w:r>
+      <w:proofErr w:type="spellStart"/>
       <w:r>
         <w:rPr>
           <w:rFonts w:ascii="Times New Roman" w:hAnsi="Times New Roman" w:cs="Times New Roman"/>
@@ -26674,6 +26849,7 @@
         </w:rPr>
         <w:t>SciPy</w:t>
       </w:r>
+      <w:proofErr w:type="spellEnd"/>
       <w:r>
         <w:rPr>
           <w:rFonts w:ascii="Times New Roman" w:hAnsi="Times New Roman" w:cs="Times New Roman"/>
@@ -26910,7 +27086,7 @@
         </w:rPr>
         <w:t>）</w:t>
       </w:r>
-      <w:hyperlink r:id="rId31" w:tgtFrame="_blank" w:tooltip="神经网络" w:history="1">
+      <w:hyperlink r:id="rId23" w:tgtFrame="_blank" w:tooltip="神经网络" w:history="1">
         <w:r>
           <w:rPr>
             <w:rFonts w:ascii="Times New Roman" w:hAnsi="Times New Roman" w:cs="Times New Roman"/>
@@ -26944,16 +27120,37 @@
         </w:rPr>
         <w:t>本身不支持</w:t>
       </w:r>
-      <w:hyperlink r:id="rId32" w:tgtFrame="_blank" w:tooltip="深度学习" w:history="1">
-        <w:r>
-          <w:rPr>
-            <w:rFonts w:ascii="Times New Roman" w:hAnsi="Times New Roman" w:cs="Times New Roman"/>
-            <w:sz w:val="24"/>
-            <w:szCs w:val="24"/>
-          </w:rPr>
-          <w:t>深度学习</w:t>
-        </w:r>
-      </w:hyperlink>
+      <w:r>
+        <w:fldChar w:fldCharType="begin"/>
+      </w:r>
+      <w:r>
+        <w:instrText xml:space="preserve"> HYPERLINK "http://www.leiphone.com/news/201701/LqwiP7VUJO9DgBPi.html" \t "_blank" \o "</w:instrText>
+      </w:r>
+      <w:r>
+        <w:instrText>深度学习</w:instrText>
+      </w:r>
+      <w:r>
+        <w:instrText xml:space="preserve">" </w:instrText>
+      </w:r>
+      <w:r>
+        <w:fldChar w:fldCharType="separate"/>
+      </w:r>
+      <w:r>
+        <w:rPr>
+          <w:rFonts w:ascii="Times New Roman" w:hAnsi="Times New Roman" w:cs="Times New Roman"/>
+          <w:sz w:val="24"/>
+          <w:szCs w:val="24"/>
+        </w:rPr>
+        <w:t>深度学习</w:t>
+      </w:r>
+      <w:r>
+        <w:rPr>
+          <w:rFonts w:ascii="Times New Roman" w:hAnsi="Times New Roman" w:cs="Times New Roman"/>
+          <w:sz w:val="24"/>
+          <w:szCs w:val="24"/>
+        </w:rPr>
+        <w:fldChar w:fldCharType="end"/>
+      </w:r>
       <w:r>
         <w:rPr>
           <w:rFonts w:ascii="Times New Roman" w:hAnsi="Times New Roman" w:cs="Times New Roman"/>
@@ -27010,6 +27207,7 @@
         </w:rPr>
         <w:t>有良好支持的</w:t>
       </w:r>
+      <w:proofErr w:type="spellStart"/>
       <w:r>
         <w:rPr>
           <w:rFonts w:ascii="Times New Roman" w:hAnsi="Times New Roman" w:cs="Times New Roman"/>
@@ -27018,6 +27216,7 @@
         </w:rPr>
         <w:t>Keras</w:t>
       </w:r>
+      <w:proofErr w:type="spellEnd"/>
       <w:r>
         <w:rPr>
           <w:rFonts w:ascii="Times New Roman" w:hAnsi="Times New Roman" w:cs="Times New Roman"/>
@@ -27026,6 +27225,7 @@
         </w:rPr>
         <w:t>和</w:t>
       </w:r>
+      <w:proofErr w:type="spellStart"/>
       <w:r>
         <w:rPr>
           <w:rFonts w:ascii="Times New Roman" w:hAnsi="Times New Roman" w:cs="Times New Roman"/>
@@ -27034,6 +27234,7 @@
         </w:rPr>
         <w:t>Theano</w:t>
       </w:r>
+      <w:proofErr w:type="spellEnd"/>
       <w:r>
         <w:rPr>
           <w:rFonts w:ascii="Times New Roman" w:hAnsi="Times New Roman" w:cs="Times New Roman"/>
@@ -27096,7 +27297,7 @@
         </w:rPr>
         <w:t>S</w:t>
       </w:r>
-      <w:hyperlink r:id="rId33" w:tgtFrame="_blank" w:tooltip="VR" w:history="1">
+      <w:hyperlink r:id="rId24" w:tgtFrame="_blank" w:tooltip="VR" w:history="1">
         <w:r>
           <w:rPr>
             <w:rFonts w:ascii="Times New Roman" w:hAnsi="Times New Roman" w:cs="Times New Roman"/>
@@ -29821,7 +30022,7 @@
         <w:spacing w:line="400" w:lineRule="exact"/>
         <w:ind w:firstLineChars="200" w:firstLine="480"/>
         <w:rPr>
-          <w:rFonts w:ascii="Times New Roman" w:hAnsi="Times New Roman" w:cs="Times New Roman" w:hint="eastAsia"/>
+          <w:rFonts w:ascii="Times New Roman" w:hAnsi="Times New Roman" w:cs="Times New Roman"/>
           <w:sz w:val="24"/>
           <w:szCs w:val="24"/>
         </w:rPr>
@@ -29896,8 +30097,6 @@
         </w:rPr>
         <w:t>：</w:t>
       </w:r>
-      <w:bookmarkStart w:id="56" w:name="_GoBack"/>
-      <w:bookmarkEnd w:id="56"/>
       <w:r>
         <w:rPr>
           <w:rFonts w:ascii="Times New Roman" w:hAnsi="Times New Roman" w:cs="Times New Roman"/>
@@ -52977,7 +53176,7 @@
           <w:rFonts w:ascii="Times New Roman" w:eastAsiaTheme="minorEastAsia" w:hAnsi="Times New Roman" w:cs="Times New Roman"/>
         </w:rPr>
       </w:pPr>
-      <w:bookmarkStart w:id="57" w:name="_Toc474602899"/>
+      <w:bookmarkStart w:id="56" w:name="_Toc474602899"/>
       <w:r>
         <w:rPr>
           <w:rFonts w:ascii="Times New Roman" w:eastAsiaTheme="minorEastAsia" w:hAnsi="Times New Roman" w:cs="Times New Roman"/>
@@ -52995,30 +53194,406 @@
           <w:rFonts w:ascii="Times New Roman" w:eastAsiaTheme="minorEastAsia" w:hAnsi="Times New Roman" w:cs="Times New Roman"/>
         </w:rPr>
         <w:t>故障诊断技术实现</w:t>
+      </w:r>
+      <w:bookmarkEnd w:id="56"/>
+    </w:p>
+    <w:p>
+      <w:pPr>
+        <w:pStyle w:val="3"/>
+        <w:rPr>
+          <w:rFonts w:ascii="Times New Roman" w:hAnsi="Times New Roman" w:cs="Times New Roman"/>
+        </w:rPr>
+      </w:pPr>
+      <w:bookmarkStart w:id="57" w:name="_Toc474602900"/>
+      <w:r>
+        <w:rPr>
+          <w:rFonts w:ascii="Times New Roman" w:hAnsi="Times New Roman" w:cs="Times New Roman"/>
+        </w:rPr>
+        <w:t xml:space="preserve">4.2.1 </w:t>
+      </w:r>
+      <w:r>
+        <w:rPr>
+          <w:rFonts w:ascii="Times New Roman" w:hAnsi="Times New Roman" w:cs="Times New Roman"/>
+        </w:rPr>
+        <w:t>交叉验证</w:t>
       </w:r>
       <w:bookmarkEnd w:id="57"/>
     </w:p>
     <w:p>
       <w:pPr>
-        <w:pStyle w:val="3"/>
-        <w:rPr>
-          <w:rFonts w:ascii="Times New Roman" w:hAnsi="Times New Roman" w:cs="Times New Roman"/>
+        <w:jc w:val="left"/>
+        <w:rPr>
+          <w:rFonts w:hint="eastAsia"/>
         </w:rPr>
       </w:pPr>
-      <w:bookmarkStart w:id="58" w:name="_Toc474602900"/>
-      <w:r>
-        <w:rPr>
-          <w:rFonts w:ascii="Times New Roman" w:hAnsi="Times New Roman" w:cs="Times New Roman"/>
-        </w:rPr>
-        <w:t xml:space="preserve">4.2.1 </w:t>
-      </w:r>
-      <w:r>
-        <w:rPr>
-          <w:rFonts w:ascii="Times New Roman" w:hAnsi="Times New Roman" w:cs="Times New Roman"/>
-        </w:rPr>
-        <w:t>交叉验证</w:t>
-      </w:r>
-      <w:bookmarkEnd w:id="58"/>
+      <w:r>
+        <w:tab/>
+      </w:r>
+      <w:r>
+        <w:rPr>
+          <w:rFonts w:hint="eastAsia"/>
+        </w:rPr>
+        <w:t>交叉验证（</w:t>
+      </w:r>
+      <w:r>
+        <w:rPr>
+          <w:rFonts w:hint="eastAsia"/>
+        </w:rPr>
+        <w:t xml:space="preserve">Cross </w:t>
+      </w:r>
+      <w:r>
+        <w:t>V</w:t>
+      </w:r>
+      <w:r>
+        <w:rPr>
+          <w:rFonts w:hint="eastAsia"/>
+        </w:rPr>
+        <w:t>alidation</w:t>
+      </w:r>
+      <w:r>
+        <w:t>）</w:t>
+      </w:r>
+      <w:r>
+        <w:rPr>
+          <w:rFonts w:hint="eastAsia"/>
+        </w:rPr>
+        <w:t>是用来验证</w:t>
+      </w:r>
+      <w:r>
+        <w:t>分类器</w:t>
+      </w:r>
+      <w:r>
+        <w:rPr>
+          <w:rFonts w:hint="eastAsia"/>
+        </w:rPr>
+        <w:t>性能</w:t>
+      </w:r>
+      <w:r>
+        <w:t>的一种</w:t>
+      </w:r>
+      <w:r>
+        <w:rPr>
+          <w:rFonts w:hint="eastAsia"/>
+        </w:rPr>
+        <w:t>统计</w:t>
+      </w:r>
+      <w:r>
+        <w:t>分析方法</w:t>
+      </w:r>
+      <w:r>
+        <w:rPr>
+          <w:rFonts w:hint="eastAsia"/>
+        </w:rPr>
+        <w:t>。基本思想</w:t>
+      </w:r>
+      <w:r>
+        <w:t>是</w:t>
+      </w:r>
+      <w:r>
+        <w:rPr>
+          <w:rFonts w:hint="eastAsia"/>
+        </w:rPr>
+        <w:t>把</w:t>
+      </w:r>
+      <w:r>
+        <w:t>在</w:t>
+      </w:r>
+      <w:r>
+        <w:rPr>
+          <w:rFonts w:hint="eastAsia"/>
+        </w:rPr>
+        <w:t>某种意义</w:t>
+      </w:r>
+      <w:r>
+        <w:t>下的</w:t>
+      </w:r>
+      <w:r>
+        <w:rPr>
+          <w:rFonts w:hint="eastAsia"/>
+        </w:rPr>
+        <w:t>原始数据（</w:t>
+      </w:r>
+      <w:r>
+        <w:rPr>
+          <w:rFonts w:hint="eastAsia"/>
+        </w:rPr>
+        <w:t>dataset</w:t>
+      </w:r>
+      <w:r>
+        <w:t>）</w:t>
+      </w:r>
+      <w:r>
+        <w:rPr>
+          <w:rFonts w:hint="eastAsia"/>
+        </w:rPr>
+        <w:t>进行分组，</w:t>
+      </w:r>
+      <w:r>
+        <w:t>一部分</w:t>
+      </w:r>
+      <w:r>
+        <w:rPr>
+          <w:rFonts w:hint="eastAsia"/>
+        </w:rPr>
+        <w:t>作为</w:t>
+      </w:r>
+      <w:r>
+        <w:t>训练集</w:t>
+      </w:r>
+      <w:r>
+        <w:rPr>
+          <w:rFonts w:hint="eastAsia"/>
+        </w:rPr>
+        <w:t>（</w:t>
+      </w:r>
+      <w:r>
+        <w:rPr>
+          <w:rFonts w:hint="eastAsia"/>
+        </w:rPr>
+        <w:t>training</w:t>
+      </w:r>
+      <w:r>
+        <w:t xml:space="preserve"> set</w:t>
+      </w:r>
+      <w:r>
+        <w:t>）</w:t>
+      </w:r>
+      <w:r>
+        <w:rPr>
+          <w:rFonts w:hint="eastAsia"/>
+        </w:rPr>
+        <w:t>，</w:t>
+      </w:r>
+      <w:r>
+        <w:t>另一部分</w:t>
+      </w:r>
+      <w:r>
+        <w:rPr>
+          <w:rFonts w:hint="eastAsia"/>
+        </w:rPr>
+        <w:t>作为验证集</w:t>
+      </w:r>
+      <w:r>
+        <w:t>（</w:t>
+      </w:r>
+      <w:r>
+        <w:rPr>
+          <w:rFonts w:hint="eastAsia"/>
+        </w:rPr>
+        <w:t>testing</w:t>
+      </w:r>
+      <w:r>
+        <w:t xml:space="preserve"> set</w:t>
+      </w:r>
+      <w:r>
+        <w:t>）</w:t>
+      </w:r>
+      <w:r>
+        <w:rPr>
+          <w:rFonts w:hint="eastAsia"/>
+        </w:rPr>
+        <w:t>。首先</w:t>
+      </w:r>
+      <w:r>
+        <w:t>用</w:t>
+      </w:r>
+      <w:r>
+        <w:rPr>
+          <w:rFonts w:hint="eastAsia"/>
+        </w:rPr>
+        <w:t>训练集对</w:t>
+      </w:r>
+      <w:r>
+        <w:t>分类器进行</w:t>
+      </w:r>
+      <w:r>
+        <w:rPr>
+          <w:rFonts w:hint="eastAsia"/>
+        </w:rPr>
+        <w:t>训练</w:t>
+      </w:r>
+      <w:r>
+        <w:t>，</w:t>
+      </w:r>
+      <w:r>
+        <w:rPr>
+          <w:rFonts w:hint="eastAsia"/>
+        </w:rPr>
+        <w:t>再</w:t>
+      </w:r>
+      <w:r>
+        <w:t>利用</w:t>
+      </w:r>
+      <w:r>
+        <w:rPr>
+          <w:rFonts w:hint="eastAsia"/>
+        </w:rPr>
+        <w:t>验证集</w:t>
+      </w:r>
+      <w:r>
+        <w:t>来</w:t>
+      </w:r>
+      <w:r>
+        <w:rPr>
+          <w:rFonts w:hint="eastAsia"/>
+        </w:rPr>
+        <w:t>测试训练得到</w:t>
+      </w:r>
+      <w:r>
+        <w:t>的模型</w:t>
+      </w:r>
+      <w:r>
+        <w:rPr>
+          <w:rFonts w:hint="eastAsia"/>
+        </w:rPr>
+        <w:t>（</w:t>
+      </w:r>
+      <w:r>
+        <w:rPr>
+          <w:rFonts w:hint="eastAsia"/>
+        </w:rPr>
+        <w:t>model</w:t>
+      </w:r>
+      <w:r>
+        <w:t>）</w:t>
+      </w:r>
+      <w:r>
+        <w:rPr>
+          <w:rFonts w:hint="eastAsia"/>
+        </w:rPr>
+        <w:t>。以此作</w:t>
+      </w:r>
+      <w:r>
+        <w:rPr>
+          <w:rFonts w:hint="eastAsia"/>
+        </w:rPr>
+        <w:t>为评价分类器的</w:t>
+      </w:r>
+      <w:r>
+        <w:t>性能指标</w:t>
+      </w:r>
+      <w:r>
+        <w:rPr>
+          <w:rFonts w:hint="eastAsia"/>
+        </w:rPr>
+        <w:t>。</w:t>
+      </w:r>
+      <w:r>
+        <w:t>常见的交叉验证方法</w:t>
+      </w:r>
+      <w:r>
+        <w:rPr>
+          <w:rFonts w:hint="eastAsia"/>
+        </w:rPr>
+        <w:t>有</w:t>
+      </w:r>
+      <w:r>
+        <w:t>：</w:t>
+      </w:r>
+      <w:r>
+        <w:rPr>
+          <w:rFonts w:hint="eastAsia"/>
+        </w:rPr>
+        <w:t>留出法</w:t>
+      </w:r>
+      <w:r>
+        <w:t>（</w:t>
+      </w:r>
+      <w:r>
+        <w:rPr>
+          <w:rFonts w:hint="eastAsia"/>
+        </w:rPr>
+        <w:t>hold</w:t>
+      </w:r>
+      <w:r>
+        <w:t>-out method</w:t>
+      </w:r>
+      <w:r>
+        <w:t>）</w:t>
+      </w:r>
+      <w:r>
+        <w:rPr>
+          <w:rFonts w:hint="eastAsia"/>
+        </w:rPr>
+        <w:t>、</w:t>
+      </w:r>
+      <w:r>
+        <w:rPr>
+          <w:rFonts w:hint="eastAsia"/>
+        </w:rPr>
+        <w:t>K</w:t>
+      </w:r>
+      <w:r>
+        <w:t>折</w:t>
+      </w:r>
+      <w:r>
+        <w:rPr>
+          <w:rFonts w:hint="eastAsia"/>
+        </w:rPr>
+        <w:t>交叉</w:t>
+      </w:r>
+      <w:r>
+        <w:t>验证</w:t>
+      </w:r>
+      <w:r>
+        <w:rPr>
+          <w:rFonts w:hint="eastAsia"/>
+        </w:rPr>
+        <w:t>（</w:t>
+      </w:r>
+      <w:r>
+        <w:rPr>
+          <w:rFonts w:hint="eastAsia"/>
+        </w:rPr>
+        <w:t>K-fold</w:t>
+      </w:r>
+      <w:r>
+        <w:t xml:space="preserve"> </w:t>
+      </w:r>
+      <w:r>
+        <w:t>Cross validation</w:t>
+      </w:r>
+      <w:r>
+        <w:rPr>
+          <w:rFonts w:hint="eastAsia"/>
+        </w:rPr>
+        <w:t>）、留一法（</w:t>
+      </w:r>
+      <w:r>
+        <w:rPr>
+          <w:rFonts w:hint="eastAsia"/>
+        </w:rPr>
+        <w:t>Leave-one</w:t>
+      </w:r>
+      <w:r>
+        <w:t>-out cross validation</w:t>
+      </w:r>
+      <w:r>
+        <w:t>）。</w:t>
+      </w:r>
+    </w:p>
+    <w:p>
+      <w:pPr>
+        <w:pStyle w:val="4"/>
+        <w:rPr>
+          <w:rFonts w:hint="eastAsia"/>
+        </w:rPr>
+      </w:pPr>
+      <w:r>
+        <w:rPr>
+          <w:rFonts w:hint="eastAsia"/>
+        </w:rPr>
+        <w:t>4</w:t>
+      </w:r>
+      <w:r>
+        <w:t>.2.1.1</w:t>
+      </w:r>
+      <w:r>
+        <w:rPr>
+          <w:rFonts w:hint="eastAsia"/>
+        </w:rPr>
+        <w:t>留出法</w:t>
+      </w:r>
     </w:p>
     <w:p>
       <w:pPr>
@@ -53035,19 +53610,219 @@
       </w:pPr>
       <w:r>
         <w:rPr>
-          <w:rFonts w:ascii="Times New Roman" w:hAnsi="Times New Roman" w:cs="Times New Roman"/>
-          <w:sz w:val="24"/>
-          <w:szCs w:val="24"/>
-        </w:rPr>
-        <w:t xml:space="preserve">Holdout </w:t>
-      </w:r>
-      <w:r>
-        <w:rPr>
-          <w:rFonts w:ascii="Times New Roman" w:hAnsi="Times New Roman" w:cs="Times New Roman"/>
-          <w:sz w:val="24"/>
-          <w:szCs w:val="24"/>
-        </w:rPr>
-        <w:t>验证</w:t>
+          <w:rFonts w:ascii="Times New Roman" w:hAnsi="Times New Roman" w:cs="Times New Roman" w:hint="eastAsia"/>
+          <w:sz w:val="24"/>
+          <w:szCs w:val="24"/>
+        </w:rPr>
+        <w:t>留出法直接</w:t>
+      </w:r>
+      <w:r>
+        <w:rPr>
+          <w:rFonts w:ascii="Times New Roman" w:hAnsi="Times New Roman" w:cs="Times New Roman"/>
+          <w:sz w:val="24"/>
+          <w:szCs w:val="24"/>
+        </w:rPr>
+        <w:t>将数据集</w:t>
+      </w:r>
+      <w:r>
+        <w:rPr>
+          <w:rFonts w:ascii="Times New Roman" w:hAnsi="Times New Roman" w:cs="Times New Roman"/>
+          <w:sz w:val="24"/>
+          <w:szCs w:val="24"/>
+        </w:rPr>
+        <w:t>D</w:t>
+      </w:r>
+      <w:r>
+        <w:rPr>
+          <w:rFonts w:ascii="Times New Roman" w:hAnsi="Times New Roman" w:cs="Times New Roman"/>
+          <w:sz w:val="24"/>
+          <w:szCs w:val="24"/>
+        </w:rPr>
+        <w:t>划分</w:t>
+      </w:r>
+      <w:r>
+        <w:rPr>
+          <w:rFonts w:ascii="Times New Roman" w:hAnsi="Times New Roman" w:cs="Times New Roman" w:hint="eastAsia"/>
+          <w:sz w:val="24"/>
+          <w:szCs w:val="24"/>
+        </w:rPr>
+        <w:t>为</w:t>
+      </w:r>
+      <w:r>
+        <w:rPr>
+          <w:rFonts w:ascii="Times New Roman" w:hAnsi="Times New Roman" w:cs="Times New Roman"/>
+          <w:sz w:val="24"/>
+          <w:szCs w:val="24"/>
+        </w:rPr>
+        <w:t>两个互斥的集合</w:t>
+      </w:r>
+      <w:r>
+        <w:rPr>
+          <w:rFonts w:ascii="Times New Roman" w:hAnsi="Times New Roman" w:cs="Times New Roman" w:hint="eastAsia"/>
+          <w:sz w:val="24"/>
+          <w:szCs w:val="24"/>
+        </w:rPr>
+        <w:t>，</w:t>
+      </w:r>
+      <w:r>
+        <w:rPr>
+          <w:rFonts w:ascii="Times New Roman" w:hAnsi="Times New Roman" w:cs="Times New Roman"/>
+          <w:sz w:val="24"/>
+          <w:szCs w:val="24"/>
+        </w:rPr>
+        <w:t>其中一个集合作为训练集</w:t>
+      </w:r>
+      <w:r>
+        <w:rPr>
+          <w:rFonts w:ascii="Times New Roman" w:hAnsi="Times New Roman" w:cs="Times New Roman"/>
+          <w:sz w:val="24"/>
+          <w:szCs w:val="24"/>
+        </w:rPr>
+        <w:t>S</w:t>
+      </w:r>
+      <w:r>
+        <w:rPr>
+          <w:rFonts w:ascii="Times New Roman" w:hAnsi="Times New Roman" w:cs="Times New Roman" w:hint="eastAsia"/>
+          <w:sz w:val="24"/>
+          <w:szCs w:val="24"/>
+        </w:rPr>
+        <w:t>，</w:t>
+      </w:r>
+      <w:r>
+        <w:rPr>
+          <w:rFonts w:ascii="Times New Roman" w:hAnsi="Times New Roman" w:cs="Times New Roman"/>
+          <w:sz w:val="24"/>
+          <w:szCs w:val="24"/>
+        </w:rPr>
+        <w:t>另一个作为测试集</w:t>
+      </w:r>
+      <w:r>
+        <w:rPr>
+          <w:rFonts w:ascii="Times New Roman" w:hAnsi="Times New Roman" w:cs="Times New Roman"/>
+          <w:sz w:val="24"/>
+          <w:szCs w:val="24"/>
+        </w:rPr>
+        <w:t>T</w:t>
+      </w:r>
+      <w:r>
+        <w:rPr>
+          <w:rFonts w:ascii="Times New Roman" w:hAnsi="Times New Roman" w:cs="Times New Roman"/>
+          <w:sz w:val="24"/>
+          <w:szCs w:val="24"/>
+        </w:rPr>
+        <w:t>，</w:t>
+      </w:r>
+      <w:r>
+        <w:rPr>
+          <w:rFonts w:ascii="Times New Roman" w:hAnsi="Times New Roman" w:cs="Times New Roman" w:hint="eastAsia"/>
+          <w:sz w:val="24"/>
+          <w:szCs w:val="24"/>
+        </w:rPr>
+        <w:t>且</w:t>
+      </w:r>
+      <w:r>
+        <w:rPr>
+          <w:rFonts w:ascii="Times New Roman" w:hAnsi="Times New Roman" w:cs="Times New Roman"/>
+          <w:sz w:val="24"/>
+          <w:szCs w:val="24"/>
+        </w:rPr>
+        <w:t>两</w:t>
+      </w:r>
+      <w:r>
+        <w:rPr>
+          <w:rFonts w:ascii="Times New Roman" w:hAnsi="Times New Roman" w:cs="Times New Roman" w:hint="eastAsia"/>
+          <w:sz w:val="24"/>
+          <w:szCs w:val="24"/>
+        </w:rPr>
+        <w:t>者</w:t>
+      </w:r>
+      <w:r>
+        <w:rPr>
+          <w:rFonts w:ascii="Times New Roman" w:hAnsi="Times New Roman" w:cs="Times New Roman"/>
+          <w:sz w:val="24"/>
+          <w:szCs w:val="24"/>
+        </w:rPr>
+        <w:t>没有交集。在</w:t>
+      </w:r>
+      <w:r>
+        <w:rPr>
+          <w:rFonts w:ascii="Times New Roman" w:hAnsi="Times New Roman" w:cs="Times New Roman" w:hint="eastAsia"/>
+          <w:sz w:val="24"/>
+          <w:szCs w:val="24"/>
+        </w:rPr>
+        <w:t>S</w:t>
+      </w:r>
+      <w:r>
+        <w:rPr>
+          <w:rFonts w:ascii="Times New Roman" w:hAnsi="Times New Roman" w:cs="Times New Roman"/>
+          <w:sz w:val="24"/>
+          <w:szCs w:val="24"/>
+        </w:rPr>
+        <w:t>上训练出</w:t>
+      </w:r>
+      <w:r>
+        <w:rPr>
+          <w:rFonts w:ascii="Times New Roman" w:hAnsi="Times New Roman" w:cs="Times New Roman" w:hint="eastAsia"/>
+          <w:sz w:val="24"/>
+          <w:szCs w:val="24"/>
+        </w:rPr>
+        <w:t>模型后</w:t>
+      </w:r>
+      <w:r>
+        <w:rPr>
+          <w:rFonts w:ascii="Times New Roman" w:hAnsi="Times New Roman" w:cs="Times New Roman"/>
+          <w:sz w:val="24"/>
+          <w:szCs w:val="24"/>
+        </w:rPr>
+        <w:t>，用</w:t>
+      </w:r>
+      <w:r>
+        <w:rPr>
+          <w:rFonts w:ascii="Times New Roman" w:hAnsi="Times New Roman" w:cs="Times New Roman"/>
+          <w:sz w:val="24"/>
+          <w:szCs w:val="24"/>
+        </w:rPr>
+        <w:t>T</w:t>
+      </w:r>
+      <w:r>
+        <w:rPr>
+          <w:rFonts w:ascii="Times New Roman" w:hAnsi="Times New Roman" w:cs="Times New Roman"/>
+          <w:sz w:val="24"/>
+          <w:szCs w:val="24"/>
+        </w:rPr>
+        <w:t>来</w:t>
+      </w:r>
+      <w:r>
+        <w:rPr>
+          <w:rFonts w:ascii="Times New Roman" w:hAnsi="Times New Roman" w:cs="Times New Roman" w:hint="eastAsia"/>
+          <w:sz w:val="24"/>
+          <w:szCs w:val="24"/>
+        </w:rPr>
+        <w:t>评估</w:t>
+      </w:r>
+      <w:r>
+        <w:rPr>
+          <w:rFonts w:ascii="Times New Roman" w:hAnsi="Times New Roman" w:cs="Times New Roman"/>
+          <w:sz w:val="24"/>
+          <w:szCs w:val="24"/>
+        </w:rPr>
+        <w:t>其测试误差</w:t>
+      </w:r>
+      <w:r>
+        <w:rPr>
+          <w:rFonts w:ascii="Times New Roman" w:hAnsi="Times New Roman" w:cs="Times New Roman" w:hint="eastAsia"/>
+          <w:sz w:val="24"/>
+          <w:szCs w:val="24"/>
+        </w:rPr>
+        <w:t>，</w:t>
+      </w:r>
+      <w:r>
+        <w:rPr>
+          <w:rFonts w:ascii="Times New Roman" w:hAnsi="Times New Roman" w:cs="Times New Roman"/>
+          <w:sz w:val="24"/>
+          <w:szCs w:val="24"/>
+        </w:rPr>
+        <w:t>从而作为对泛化误差的估计。</w:t>
       </w:r>
     </w:p>
     <w:p>
@@ -53065,77 +53840,107 @@
       </w:pPr>
       <w:r>
         <w:rPr>
-          <w:rFonts w:ascii="Times New Roman" w:hAnsi="Times New Roman" w:cs="Times New Roman"/>
-          <w:sz w:val="24"/>
-          <w:szCs w:val="24"/>
-        </w:rPr>
-        <w:t>常识来说，</w:t>
-      </w:r>
-      <w:r>
-        <w:rPr>
-          <w:rFonts w:ascii="Times New Roman" w:hAnsi="Times New Roman" w:cs="Times New Roman"/>
-          <w:sz w:val="24"/>
-          <w:szCs w:val="24"/>
-        </w:rPr>
-        <w:t xml:space="preserve">Holdout </w:t>
-      </w:r>
-      <w:r>
-        <w:rPr>
-          <w:rFonts w:ascii="Times New Roman" w:hAnsi="Times New Roman" w:cs="Times New Roman"/>
-          <w:sz w:val="24"/>
-          <w:szCs w:val="24"/>
-        </w:rPr>
-        <w:t>验证并非一种交叉验证，因为数据并没有交叉使用。</w:t>
-      </w:r>
-      <w:r>
-        <w:rPr>
-          <w:rFonts w:ascii="Times New Roman" w:hAnsi="Times New Roman" w:cs="Times New Roman"/>
-          <w:sz w:val="24"/>
-          <w:szCs w:val="24"/>
-        </w:rPr>
-        <w:t xml:space="preserve"> </w:t>
-      </w:r>
-      <w:r>
-        <w:rPr>
-          <w:rFonts w:ascii="Times New Roman" w:hAnsi="Times New Roman" w:cs="Times New Roman"/>
-          <w:sz w:val="24"/>
-          <w:szCs w:val="24"/>
-        </w:rPr>
-        <w:t>随机从最初的样本中选出部分，形成交叉验证数据，而剩余的就</w:t>
-      </w:r>
-      <w:proofErr w:type="gramStart"/>
-      <w:r>
-        <w:rPr>
-          <w:rFonts w:ascii="Times New Roman" w:hAnsi="Times New Roman" w:cs="Times New Roman"/>
-          <w:sz w:val="24"/>
-          <w:szCs w:val="24"/>
-        </w:rPr>
-        <w:t>当做</w:t>
-      </w:r>
-      <w:proofErr w:type="gramEnd"/>
-      <w:r>
-        <w:rPr>
-          <w:rFonts w:ascii="Times New Roman" w:hAnsi="Times New Roman" w:cs="Times New Roman"/>
-          <w:sz w:val="24"/>
-          <w:szCs w:val="24"/>
-        </w:rPr>
-        <w:t>训练数据。</w:t>
-      </w:r>
-      <w:r>
-        <w:rPr>
-          <w:rFonts w:ascii="Times New Roman" w:hAnsi="Times New Roman" w:cs="Times New Roman"/>
-          <w:sz w:val="24"/>
-          <w:szCs w:val="24"/>
-        </w:rPr>
-        <w:t xml:space="preserve"> </w:t>
-      </w:r>
-      <w:r>
-        <w:rPr>
-          <w:rFonts w:ascii="Times New Roman" w:hAnsi="Times New Roman" w:cs="Times New Roman"/>
-          <w:sz w:val="24"/>
-          <w:szCs w:val="24"/>
-        </w:rPr>
-        <w:t>一般来说，少于原本样本三分之一的数据被选做验证数据。</w:t>
+          <w:rFonts w:ascii="Times New Roman" w:hAnsi="Times New Roman" w:cs="Times New Roman" w:hint="eastAsia"/>
+          <w:sz w:val="24"/>
+          <w:szCs w:val="24"/>
+        </w:rPr>
+        <w:t>通常而言，</w:t>
+      </w:r>
+      <w:r>
+        <w:rPr>
+          <w:rFonts w:ascii="Times New Roman" w:hAnsi="Times New Roman" w:cs="Times New Roman"/>
+          <w:sz w:val="24"/>
+          <w:szCs w:val="24"/>
+        </w:rPr>
+        <w:t>一般选用数据集</w:t>
+      </w:r>
+      <w:r>
+        <w:rPr>
+          <w:rFonts w:ascii="Times New Roman" w:hAnsi="Times New Roman" w:cs="Times New Roman" w:hint="eastAsia"/>
+          <w:sz w:val="24"/>
+          <w:szCs w:val="24"/>
+        </w:rPr>
+        <w:t>样本数</w:t>
+      </w:r>
+      <w:r>
+        <w:rPr>
+          <w:rFonts w:ascii="Times New Roman" w:hAnsi="Times New Roman" w:cs="Times New Roman"/>
+          <w:sz w:val="24"/>
+          <w:szCs w:val="24"/>
+        </w:rPr>
+        <w:t>的</w:t>
+      </w:r>
+      <w:r>
+        <w:rPr>
+          <w:rFonts w:ascii="Times New Roman" w:hAnsi="Times New Roman" w:cs="Times New Roman"/>
+          <w:sz w:val="24"/>
+          <w:szCs w:val="24"/>
+        </w:rPr>
+        <w:t>70%</w:t>
+      </w:r>
+      <w:r>
+        <w:rPr>
+          <w:rFonts w:ascii="Times New Roman" w:hAnsi="Times New Roman" w:cs="Times New Roman" w:hint="eastAsia"/>
+          <w:sz w:val="24"/>
+          <w:szCs w:val="24"/>
+        </w:rPr>
+        <w:t>作为训练</w:t>
+      </w:r>
+      <w:r>
+        <w:rPr>
+          <w:rFonts w:ascii="Times New Roman" w:hAnsi="Times New Roman" w:cs="Times New Roman"/>
+          <w:sz w:val="24"/>
+          <w:szCs w:val="24"/>
+        </w:rPr>
+        <w:t>集，</w:t>
+      </w:r>
+      <w:r>
+        <w:rPr>
+          <w:rFonts w:ascii="Times New Roman" w:hAnsi="Times New Roman" w:cs="Times New Roman" w:hint="eastAsia"/>
+          <w:sz w:val="24"/>
+          <w:szCs w:val="24"/>
+        </w:rPr>
+        <w:t>另外</w:t>
+      </w:r>
+      <w:r>
+        <w:rPr>
+          <w:rFonts w:ascii="Times New Roman" w:hAnsi="Times New Roman" w:cs="Times New Roman"/>
+          <w:sz w:val="24"/>
+          <w:szCs w:val="24"/>
+        </w:rPr>
+        <w:t>30%</w:t>
+      </w:r>
+      <w:r>
+        <w:rPr>
+          <w:rFonts w:ascii="Times New Roman" w:hAnsi="Times New Roman" w:cs="Times New Roman"/>
+          <w:sz w:val="24"/>
+          <w:szCs w:val="24"/>
+        </w:rPr>
+        <w:t>作为测试集</w:t>
+      </w:r>
+      <w:r>
+        <w:rPr>
+          <w:rFonts w:ascii="Times New Roman" w:hAnsi="Times New Roman" w:cs="Times New Roman" w:hint="eastAsia"/>
+          <w:sz w:val="24"/>
+          <w:szCs w:val="24"/>
+        </w:rPr>
+        <w:t>。以</w:t>
+      </w:r>
+      <w:r>
+        <w:rPr>
+          <w:rFonts w:ascii="Times New Roman" w:hAnsi="Times New Roman" w:cs="Times New Roman"/>
+          <w:sz w:val="24"/>
+          <w:szCs w:val="24"/>
+        </w:rPr>
+        <w:t>测试集的分类错误作为其错误率，以测试集的分类正确率作为其精度</w:t>
+      </w:r>
+      <w:r>
+        <w:rPr>
+          <w:rFonts w:ascii="Times New Roman" w:hAnsi="Times New Roman" w:cs="Times New Roman" w:hint="eastAsia"/>
+          <w:sz w:val="24"/>
+          <w:szCs w:val="24"/>
+        </w:rPr>
+        <w:t>。</w:t>
       </w:r>
     </w:p>
     <w:p>
@@ -53146,24 +53951,679 @@
         <w:spacing w:line="400" w:lineRule="exact"/>
         <w:ind w:firstLineChars="200" w:firstLine="480"/>
         <w:rPr>
-          <w:rFonts w:ascii="Times New Roman" w:hAnsi="Times New Roman" w:cs="Times New Roman"/>
+          <w:rFonts w:ascii="Times New Roman" w:hAnsi="Times New Roman" w:cs="Times New Roman" w:hint="eastAsia"/>
           <w:sz w:val="24"/>
           <w:szCs w:val="24"/>
         </w:rPr>
       </w:pPr>
-      <w:bookmarkStart w:id="59" w:name="4_2"/>
-      <w:bookmarkStart w:id="60" w:name="sub1211084_4_2"/>
-      <w:bookmarkStart w:id="61" w:name="K-fold_cross-validation"/>
+      <w:r>
+        <w:rPr>
+          <w:rFonts w:ascii="Times New Roman" w:hAnsi="Times New Roman" w:cs="Times New Roman" w:hint="eastAsia"/>
+          <w:sz w:val="24"/>
+          <w:szCs w:val="24"/>
+        </w:rPr>
+        <w:t>需要注意</w:t>
+      </w:r>
+      <w:r>
+        <w:rPr>
+          <w:rFonts w:ascii="Times New Roman" w:hAnsi="Times New Roman" w:cs="Times New Roman"/>
+          <w:sz w:val="24"/>
+          <w:szCs w:val="24"/>
+        </w:rPr>
+        <w:t>的是，训练集和测试集的划分要尽</w:t>
+      </w:r>
+      <w:r>
+        <w:rPr>
+          <w:rFonts w:ascii="Times New Roman" w:hAnsi="Times New Roman" w:cs="Times New Roman" w:hint="eastAsia"/>
+          <w:sz w:val="24"/>
+          <w:szCs w:val="24"/>
+        </w:rPr>
+        <w:t>可能保持</w:t>
+      </w:r>
+      <w:r>
+        <w:rPr>
+          <w:rFonts w:ascii="Times New Roman" w:hAnsi="Times New Roman" w:cs="Times New Roman"/>
+          <w:sz w:val="24"/>
+          <w:szCs w:val="24"/>
+        </w:rPr>
+        <w:t>数据的</w:t>
+      </w:r>
+      <w:r>
+        <w:rPr>
+          <w:rFonts w:ascii="Times New Roman" w:hAnsi="Times New Roman" w:cs="Times New Roman" w:hint="eastAsia"/>
+          <w:sz w:val="24"/>
+          <w:szCs w:val="24"/>
+        </w:rPr>
+        <w:t>一致性，</w:t>
+      </w:r>
+      <w:r>
+        <w:rPr>
+          <w:rFonts w:ascii="Times New Roman" w:hAnsi="Times New Roman" w:cs="Times New Roman"/>
+          <w:sz w:val="24"/>
+          <w:szCs w:val="24"/>
+        </w:rPr>
+        <w:t>避免</w:t>
+      </w:r>
+      <w:r>
+        <w:rPr>
+          <w:rFonts w:ascii="Times New Roman" w:hAnsi="Times New Roman" w:cs="Times New Roman" w:hint="eastAsia"/>
+          <w:sz w:val="24"/>
+          <w:szCs w:val="24"/>
+        </w:rPr>
+        <w:t>因数据</w:t>
+      </w:r>
+      <w:r>
+        <w:rPr>
+          <w:rFonts w:ascii="Times New Roman" w:hAnsi="Times New Roman" w:cs="Times New Roman"/>
+          <w:sz w:val="24"/>
+          <w:szCs w:val="24"/>
+        </w:rPr>
+        <w:t>划分过程引入额外的偏差而对最终结果产生影响。例如在</w:t>
+      </w:r>
+      <w:r>
+        <w:rPr>
+          <w:rFonts w:ascii="Times New Roman" w:hAnsi="Times New Roman" w:cs="Times New Roman" w:hint="eastAsia"/>
+          <w:sz w:val="24"/>
+          <w:szCs w:val="24"/>
+        </w:rPr>
+        <w:t>分类任务</w:t>
+      </w:r>
+      <w:r>
+        <w:rPr>
+          <w:rFonts w:ascii="Times New Roman" w:hAnsi="Times New Roman" w:cs="Times New Roman"/>
+          <w:sz w:val="24"/>
+          <w:szCs w:val="24"/>
+        </w:rPr>
+        <w:t>中至少要</w:t>
+      </w:r>
+      <w:r>
+        <w:rPr>
+          <w:rFonts w:ascii="Times New Roman" w:hAnsi="Times New Roman" w:cs="Times New Roman"/>
+          <w:noProof/>
+          <w:sz w:val="24"/>
+          <w:szCs w:val="24"/>
+        </w:rPr>
+        <w:lastRenderedPageBreak/>
+        <w:object w:dxaOrig="225" w:dyaOrig="225">
+          <v:shape id="_x0000_s1030" type="#_x0000_t75" style="position:absolute;left:0;text-align:left;margin-left:25.9pt;margin-top:182.4pt;width:362.95pt;height:249.75pt;z-index:251659264;mso-position-horizontal-relative:text;mso-position-vertical-relative:text">
+            <v:imagedata r:id="rId25" o:title=""/>
+            <w10:wrap type="topAndBottom"/>
+          </v:shape>
+          <o:OLEObject Type="Embed" ProgID="Visio.Drawing.11" ShapeID="_x0000_s1030" DrawAspect="Content" ObjectID="_1548490200" r:id="rId26"/>
+        </w:object>
+      </w:r>
+      <w:r>
+        <w:rPr>
+          <w:rFonts w:ascii="Times New Roman" w:hAnsi="Times New Roman" w:cs="Times New Roman"/>
+          <w:sz w:val="24"/>
+          <w:szCs w:val="24"/>
+        </w:rPr>
+        <w:t>保持样本的类别</w:t>
+      </w:r>
+      <w:r>
+        <w:rPr>
+          <w:rFonts w:ascii="Times New Roman" w:hAnsi="Times New Roman" w:cs="Times New Roman" w:hint="eastAsia"/>
+          <w:sz w:val="24"/>
+          <w:szCs w:val="24"/>
+        </w:rPr>
+        <w:t>比例</w:t>
+      </w:r>
+      <w:r>
+        <w:rPr>
+          <w:rFonts w:ascii="Times New Roman" w:hAnsi="Times New Roman" w:cs="Times New Roman"/>
+          <w:sz w:val="24"/>
+          <w:szCs w:val="24"/>
+        </w:rPr>
+        <w:t>相似。如果</w:t>
+      </w:r>
+      <w:r>
+        <w:rPr>
+          <w:rFonts w:ascii="Times New Roman" w:hAnsi="Times New Roman" w:cs="Times New Roman" w:hint="eastAsia"/>
+          <w:sz w:val="24"/>
+          <w:szCs w:val="24"/>
+        </w:rPr>
+        <w:t>从采样</w:t>
+      </w:r>
+      <w:r>
+        <w:rPr>
+          <w:rFonts w:ascii="Times New Roman" w:hAnsi="Times New Roman" w:cs="Times New Roman"/>
+          <w:sz w:val="24"/>
+          <w:szCs w:val="24"/>
+        </w:rPr>
+        <w:t>的</w:t>
+      </w:r>
+      <w:r>
+        <w:rPr>
+          <w:rFonts w:ascii="Times New Roman" w:hAnsi="Times New Roman" w:cs="Times New Roman" w:hint="eastAsia"/>
+          <w:sz w:val="24"/>
+          <w:szCs w:val="24"/>
+        </w:rPr>
+        <w:t>角度</w:t>
+      </w:r>
+      <w:r>
+        <w:rPr>
+          <w:rFonts w:ascii="Times New Roman" w:hAnsi="Times New Roman" w:cs="Times New Roman"/>
+          <w:sz w:val="24"/>
+          <w:szCs w:val="24"/>
+        </w:rPr>
+        <w:t>来看待数据集的划分过程</w:t>
+      </w:r>
+      <w:r>
+        <w:rPr>
+          <w:rFonts w:ascii="Times New Roman" w:hAnsi="Times New Roman" w:cs="Times New Roman" w:hint="eastAsia"/>
+          <w:sz w:val="24"/>
+          <w:szCs w:val="24"/>
+        </w:rPr>
+        <w:t>，</w:t>
+      </w:r>
+      <w:r>
+        <w:rPr>
+          <w:rFonts w:ascii="Times New Roman" w:hAnsi="Times New Roman" w:cs="Times New Roman"/>
+          <w:sz w:val="24"/>
+          <w:szCs w:val="24"/>
+        </w:rPr>
+        <w:t>这保留类</w:t>
+      </w:r>
+      <w:r>
+        <w:rPr>
+          <w:rFonts w:ascii="Times New Roman" w:hAnsi="Times New Roman" w:cs="Times New Roman" w:hint="eastAsia"/>
+          <w:sz w:val="24"/>
+          <w:szCs w:val="24"/>
+        </w:rPr>
+        <w:t>别</w:t>
+      </w:r>
+      <w:r>
+        <w:rPr>
+          <w:rFonts w:ascii="Times New Roman" w:hAnsi="Times New Roman" w:cs="Times New Roman"/>
+          <w:sz w:val="24"/>
+          <w:szCs w:val="24"/>
+        </w:rPr>
+        <w:t>比例</w:t>
+      </w:r>
+      <w:r>
+        <w:rPr>
+          <w:rFonts w:ascii="Times New Roman" w:hAnsi="Times New Roman" w:cs="Times New Roman" w:hint="eastAsia"/>
+          <w:sz w:val="24"/>
+          <w:szCs w:val="24"/>
+        </w:rPr>
+        <w:t>的</w:t>
+      </w:r>
+      <w:r>
+        <w:rPr>
+          <w:rFonts w:ascii="Times New Roman" w:hAnsi="Times New Roman" w:cs="Times New Roman"/>
+          <w:sz w:val="24"/>
+          <w:szCs w:val="24"/>
+        </w:rPr>
+        <w:t>采样</w:t>
+      </w:r>
+      <w:r>
+        <w:rPr>
+          <w:rFonts w:ascii="Times New Roman" w:hAnsi="Times New Roman" w:cs="Times New Roman" w:hint="eastAsia"/>
+          <w:sz w:val="24"/>
+          <w:szCs w:val="24"/>
+        </w:rPr>
+        <w:t>方式</w:t>
+      </w:r>
+      <w:r>
+        <w:rPr>
+          <w:rFonts w:ascii="Times New Roman" w:hAnsi="Times New Roman" w:cs="Times New Roman"/>
+          <w:sz w:val="24"/>
+          <w:szCs w:val="24"/>
+        </w:rPr>
+        <w:t>通常被称为</w:t>
+      </w:r>
+      <w:r>
+        <w:rPr>
+          <w:rFonts w:ascii="Times New Roman" w:hAnsi="Times New Roman" w:cs="Times New Roman"/>
+          <w:sz w:val="24"/>
+          <w:szCs w:val="24"/>
+        </w:rPr>
+        <w:t>“</w:t>
+      </w:r>
+      <w:r>
+        <w:rPr>
+          <w:rFonts w:ascii="Times New Roman" w:hAnsi="Times New Roman" w:cs="Times New Roman" w:hint="eastAsia"/>
+          <w:sz w:val="24"/>
+          <w:szCs w:val="24"/>
+        </w:rPr>
+        <w:t>分层采样</w:t>
+      </w:r>
+      <w:r>
+        <w:rPr>
+          <w:rFonts w:ascii="Times New Roman" w:hAnsi="Times New Roman" w:cs="Times New Roman"/>
+          <w:sz w:val="24"/>
+          <w:szCs w:val="24"/>
+        </w:rPr>
+        <w:t>”</w:t>
+      </w:r>
+      <w:r>
+        <w:rPr>
+          <w:rFonts w:ascii="Times New Roman" w:hAnsi="Times New Roman" w:cs="Times New Roman" w:hint="eastAsia"/>
+          <w:sz w:val="24"/>
+          <w:szCs w:val="24"/>
+        </w:rPr>
+        <w:t>。</w:t>
+      </w:r>
+      <w:r>
+        <w:rPr>
+          <w:rFonts w:ascii="Times New Roman" w:hAnsi="Times New Roman" w:cs="Times New Roman"/>
+          <w:sz w:val="24"/>
+          <w:szCs w:val="24"/>
+        </w:rPr>
+        <w:t>例如通过</w:t>
+      </w:r>
+      <w:r>
+        <w:rPr>
+          <w:rFonts w:ascii="Times New Roman" w:hAnsi="Times New Roman" w:cs="Times New Roman" w:hint="eastAsia"/>
+          <w:sz w:val="24"/>
+          <w:szCs w:val="24"/>
+        </w:rPr>
+        <w:t>对</w:t>
+      </w:r>
+      <w:r>
+        <w:rPr>
+          <w:rFonts w:ascii="Times New Roman" w:hAnsi="Times New Roman" w:cs="Times New Roman" w:hint="eastAsia"/>
+          <w:sz w:val="24"/>
+          <w:szCs w:val="24"/>
+        </w:rPr>
+        <w:t>D</w:t>
+      </w:r>
+      <w:r>
+        <w:rPr>
+          <w:rFonts w:ascii="Times New Roman" w:hAnsi="Times New Roman" w:cs="Times New Roman"/>
+          <w:sz w:val="24"/>
+          <w:szCs w:val="24"/>
+        </w:rPr>
+        <w:t>进行分层采样而获得含有</w:t>
+      </w:r>
+      <w:r>
+        <w:rPr>
+          <w:rFonts w:ascii="Times New Roman" w:hAnsi="Times New Roman" w:cs="Times New Roman"/>
+          <w:sz w:val="24"/>
+          <w:szCs w:val="24"/>
+        </w:rPr>
+        <w:t>70%</w:t>
+      </w:r>
+      <w:r>
+        <w:rPr>
+          <w:rFonts w:ascii="Times New Roman" w:hAnsi="Times New Roman" w:cs="Times New Roman"/>
+          <w:sz w:val="24"/>
+          <w:szCs w:val="24"/>
+        </w:rPr>
+        <w:t>样本的训练集</w:t>
+      </w:r>
+      <w:r>
+        <w:rPr>
+          <w:rFonts w:ascii="Times New Roman" w:hAnsi="Times New Roman" w:cs="Times New Roman"/>
+          <w:sz w:val="24"/>
+          <w:szCs w:val="24"/>
+        </w:rPr>
+        <w:t>S</w:t>
+      </w:r>
+      <w:r>
+        <w:rPr>
+          <w:rFonts w:ascii="Times New Roman" w:hAnsi="Times New Roman" w:cs="Times New Roman"/>
+          <w:sz w:val="24"/>
+          <w:szCs w:val="24"/>
+        </w:rPr>
+        <w:t>和含有</w:t>
+      </w:r>
+      <w:r>
+        <w:rPr>
+          <w:rFonts w:ascii="Times New Roman" w:hAnsi="Times New Roman" w:cs="Times New Roman"/>
+          <w:sz w:val="24"/>
+          <w:szCs w:val="24"/>
+        </w:rPr>
+        <w:t>30%</w:t>
+      </w:r>
+      <w:r>
+        <w:rPr>
+          <w:rFonts w:ascii="Times New Roman" w:hAnsi="Times New Roman" w:cs="Times New Roman" w:hint="eastAsia"/>
+          <w:sz w:val="24"/>
+          <w:szCs w:val="24"/>
+        </w:rPr>
+        <w:t>样本</w:t>
+      </w:r>
+      <w:r>
+        <w:rPr>
+          <w:rFonts w:ascii="Times New Roman" w:hAnsi="Times New Roman" w:cs="Times New Roman"/>
+          <w:sz w:val="24"/>
+          <w:szCs w:val="24"/>
+        </w:rPr>
+        <w:t>的测试集</w:t>
+      </w:r>
+      <w:r>
+        <w:rPr>
+          <w:rFonts w:ascii="Times New Roman" w:hAnsi="Times New Roman" w:cs="Times New Roman"/>
+          <w:sz w:val="24"/>
+          <w:szCs w:val="24"/>
+        </w:rPr>
+        <w:t>T</w:t>
+      </w:r>
+      <w:r>
+        <w:rPr>
+          <w:rFonts w:ascii="Times New Roman" w:hAnsi="Times New Roman" w:cs="Times New Roman"/>
+          <w:sz w:val="24"/>
+          <w:szCs w:val="24"/>
+        </w:rPr>
+        <w:t>。若</w:t>
+      </w:r>
+      <w:r>
+        <w:rPr>
+          <w:rFonts w:ascii="Times New Roman" w:hAnsi="Times New Roman" w:cs="Times New Roman" w:hint="eastAsia"/>
+          <w:sz w:val="24"/>
+          <w:szCs w:val="24"/>
+        </w:rPr>
+        <w:t>D</w:t>
+      </w:r>
+      <w:r>
+        <w:rPr>
+          <w:rFonts w:ascii="Times New Roman" w:hAnsi="Times New Roman" w:cs="Times New Roman"/>
+          <w:sz w:val="24"/>
+          <w:szCs w:val="24"/>
+        </w:rPr>
+        <w:t>包含</w:t>
+      </w:r>
+      <w:r>
+        <w:rPr>
+          <w:rFonts w:ascii="Times New Roman" w:hAnsi="Times New Roman" w:cs="Times New Roman"/>
+          <w:sz w:val="24"/>
+          <w:szCs w:val="24"/>
+        </w:rPr>
+        <w:t>500</w:t>
+      </w:r>
+      <w:r>
+        <w:rPr>
+          <w:rFonts w:ascii="Times New Roman" w:hAnsi="Times New Roman" w:cs="Times New Roman"/>
+          <w:sz w:val="24"/>
+          <w:szCs w:val="24"/>
+        </w:rPr>
+        <w:t>个正例和</w:t>
+      </w:r>
+      <w:r>
+        <w:rPr>
+          <w:rFonts w:ascii="Times New Roman" w:hAnsi="Times New Roman" w:cs="Times New Roman"/>
+          <w:sz w:val="24"/>
+          <w:szCs w:val="24"/>
+        </w:rPr>
+        <w:t>500</w:t>
+      </w:r>
+      <w:r>
+        <w:rPr>
+          <w:rFonts w:ascii="Times New Roman" w:hAnsi="Times New Roman" w:cs="Times New Roman"/>
+          <w:sz w:val="24"/>
+          <w:szCs w:val="24"/>
+        </w:rPr>
+        <w:t>个反例，这分层采样得到的</w:t>
+      </w:r>
+      <w:r>
+        <w:rPr>
+          <w:rFonts w:ascii="Times New Roman" w:hAnsi="Times New Roman" w:cs="Times New Roman"/>
+          <w:sz w:val="24"/>
+          <w:szCs w:val="24"/>
+        </w:rPr>
+        <w:t>S</w:t>
+      </w:r>
+      <w:r>
+        <w:rPr>
+          <w:rFonts w:ascii="Times New Roman" w:hAnsi="Times New Roman" w:cs="Times New Roman"/>
+          <w:sz w:val="24"/>
+          <w:szCs w:val="24"/>
+        </w:rPr>
+        <w:t>应该包含</w:t>
+      </w:r>
+      <w:r>
+        <w:rPr>
+          <w:rFonts w:ascii="Times New Roman" w:hAnsi="Times New Roman" w:cs="Times New Roman"/>
+          <w:sz w:val="24"/>
+          <w:szCs w:val="24"/>
+        </w:rPr>
+        <w:t>350</w:t>
+      </w:r>
+      <w:r>
+        <w:rPr>
+          <w:rFonts w:ascii="Times New Roman" w:hAnsi="Times New Roman" w:cs="Times New Roman" w:hint="eastAsia"/>
+          <w:sz w:val="24"/>
+          <w:szCs w:val="24"/>
+        </w:rPr>
+        <w:t>个</w:t>
+      </w:r>
+      <w:r>
+        <w:rPr>
+          <w:rFonts w:ascii="Times New Roman" w:hAnsi="Times New Roman" w:cs="Times New Roman"/>
+          <w:sz w:val="24"/>
+          <w:szCs w:val="24"/>
+        </w:rPr>
+        <w:t>正例和</w:t>
+      </w:r>
+      <w:r>
+        <w:rPr>
+          <w:rFonts w:ascii="Times New Roman" w:hAnsi="Times New Roman" w:cs="Times New Roman"/>
+          <w:sz w:val="24"/>
+          <w:szCs w:val="24"/>
+        </w:rPr>
+        <w:t>350</w:t>
+      </w:r>
+      <w:r>
+        <w:rPr>
+          <w:rFonts w:ascii="Times New Roman" w:hAnsi="Times New Roman" w:cs="Times New Roman"/>
+          <w:sz w:val="24"/>
+          <w:szCs w:val="24"/>
+        </w:rPr>
+        <w:t>个反例</w:t>
+      </w:r>
+      <w:r>
+        <w:rPr>
+          <w:rFonts w:ascii="Times New Roman" w:hAnsi="Times New Roman" w:cs="Times New Roman" w:hint="eastAsia"/>
+          <w:sz w:val="24"/>
+          <w:szCs w:val="24"/>
+        </w:rPr>
+        <w:t>，</w:t>
+      </w:r>
+      <w:r>
+        <w:rPr>
+          <w:rFonts w:ascii="Times New Roman" w:hAnsi="Times New Roman" w:cs="Times New Roman"/>
+          <w:sz w:val="24"/>
+          <w:szCs w:val="24"/>
+        </w:rPr>
+        <w:t>而</w:t>
+      </w:r>
+      <w:r>
+        <w:rPr>
+          <w:rFonts w:ascii="Times New Roman" w:hAnsi="Times New Roman" w:cs="Times New Roman"/>
+          <w:sz w:val="24"/>
+          <w:szCs w:val="24"/>
+        </w:rPr>
+        <w:t>T</w:t>
+      </w:r>
+      <w:r>
+        <w:rPr>
+          <w:rFonts w:ascii="Times New Roman" w:hAnsi="Times New Roman" w:cs="Times New Roman"/>
+          <w:sz w:val="24"/>
+          <w:szCs w:val="24"/>
+        </w:rPr>
+        <w:t>也包含</w:t>
+      </w:r>
+      <w:r>
+        <w:rPr>
+          <w:rFonts w:ascii="Times New Roman" w:hAnsi="Times New Roman" w:cs="Times New Roman"/>
+          <w:sz w:val="24"/>
+          <w:szCs w:val="24"/>
+        </w:rPr>
+        <w:t>150</w:t>
+      </w:r>
+      <w:r>
+        <w:rPr>
+          <w:rFonts w:ascii="Times New Roman" w:hAnsi="Times New Roman" w:cs="Times New Roman"/>
+          <w:sz w:val="24"/>
+          <w:szCs w:val="24"/>
+        </w:rPr>
+        <w:t>个正例和</w:t>
+      </w:r>
+      <w:r>
+        <w:rPr>
+          <w:rFonts w:ascii="Times New Roman" w:hAnsi="Times New Roman" w:cs="Times New Roman"/>
+          <w:sz w:val="24"/>
+          <w:szCs w:val="24"/>
+        </w:rPr>
+        <w:t>150</w:t>
+      </w:r>
+      <w:r>
+        <w:rPr>
+          <w:rFonts w:ascii="Times New Roman" w:hAnsi="Times New Roman" w:cs="Times New Roman"/>
+          <w:sz w:val="24"/>
+          <w:szCs w:val="24"/>
+        </w:rPr>
+        <w:t>个反例</w:t>
+      </w:r>
+      <w:r>
+        <w:rPr>
+          <w:rFonts w:ascii="Times New Roman" w:hAnsi="Times New Roman" w:cs="Times New Roman" w:hint="eastAsia"/>
+          <w:sz w:val="24"/>
+          <w:szCs w:val="24"/>
+        </w:rPr>
+        <w:t>。</w:t>
+      </w:r>
+      <w:r>
+        <w:rPr>
+          <w:rFonts w:ascii="Times New Roman" w:hAnsi="Times New Roman" w:cs="Times New Roman"/>
+          <w:sz w:val="24"/>
+          <w:szCs w:val="24"/>
+        </w:rPr>
+        <w:t>若</w:t>
+      </w:r>
+      <w:r>
+        <w:rPr>
+          <w:rFonts w:ascii="Times New Roman" w:hAnsi="Times New Roman" w:cs="Times New Roman" w:hint="eastAsia"/>
+          <w:sz w:val="24"/>
+          <w:szCs w:val="24"/>
+        </w:rPr>
+        <w:t>S</w:t>
+      </w:r>
+      <w:r>
+        <w:rPr>
+          <w:rFonts w:ascii="Times New Roman" w:hAnsi="Times New Roman" w:cs="Times New Roman" w:hint="eastAsia"/>
+          <w:sz w:val="24"/>
+          <w:szCs w:val="24"/>
+        </w:rPr>
+        <w:t>、</w:t>
+      </w:r>
+      <w:r>
+        <w:rPr>
+          <w:rFonts w:ascii="Times New Roman" w:hAnsi="Times New Roman" w:cs="Times New Roman" w:hint="eastAsia"/>
+          <w:sz w:val="24"/>
+          <w:szCs w:val="24"/>
+        </w:rPr>
+        <w:t>T</w:t>
+      </w:r>
+      <w:r>
+        <w:rPr>
+          <w:rFonts w:ascii="Times New Roman" w:hAnsi="Times New Roman" w:cs="Times New Roman" w:hint="eastAsia"/>
+          <w:sz w:val="24"/>
+          <w:szCs w:val="24"/>
+        </w:rPr>
+        <w:t>中</w:t>
+      </w:r>
+      <w:r>
+        <w:rPr>
+          <w:rFonts w:ascii="Times New Roman" w:hAnsi="Times New Roman" w:cs="Times New Roman"/>
+          <w:sz w:val="24"/>
+          <w:szCs w:val="24"/>
+        </w:rPr>
+        <w:t>样本</w:t>
+      </w:r>
+      <w:r>
+        <w:rPr>
+          <w:rFonts w:ascii="Times New Roman" w:hAnsi="Times New Roman" w:cs="Times New Roman" w:hint="eastAsia"/>
+          <w:sz w:val="24"/>
+          <w:szCs w:val="24"/>
+        </w:rPr>
+        <w:t>类别</w:t>
+      </w:r>
+      <w:r>
+        <w:rPr>
+          <w:rFonts w:ascii="Times New Roman" w:hAnsi="Times New Roman" w:cs="Times New Roman"/>
+          <w:sz w:val="24"/>
+          <w:szCs w:val="24"/>
+        </w:rPr>
+        <w:t>比例差别很大</w:t>
+      </w:r>
+      <w:r>
+        <w:rPr>
+          <w:rFonts w:ascii="Times New Roman" w:hAnsi="Times New Roman" w:cs="Times New Roman" w:hint="eastAsia"/>
+          <w:sz w:val="24"/>
+          <w:szCs w:val="24"/>
+        </w:rPr>
+        <w:t>，则</w:t>
+      </w:r>
+      <w:r>
+        <w:rPr>
+          <w:rFonts w:ascii="Times New Roman" w:hAnsi="Times New Roman" w:cs="Times New Roman"/>
+          <w:sz w:val="24"/>
+          <w:szCs w:val="24"/>
+        </w:rPr>
+        <w:t>误差估计将</w:t>
+      </w:r>
+      <w:r>
+        <w:rPr>
+          <w:rFonts w:ascii="Times New Roman" w:hAnsi="Times New Roman" w:cs="Times New Roman" w:hint="eastAsia"/>
+          <w:sz w:val="24"/>
+          <w:szCs w:val="24"/>
+        </w:rPr>
+        <w:t>由于</w:t>
+      </w:r>
+      <w:r>
+        <w:rPr>
+          <w:rFonts w:ascii="Times New Roman" w:hAnsi="Times New Roman" w:cs="Times New Roman"/>
+          <w:sz w:val="24"/>
+          <w:szCs w:val="24"/>
+        </w:rPr>
+        <w:t>训练、测试数据分布的差异而</w:t>
+      </w:r>
+      <w:r>
+        <w:rPr>
+          <w:rFonts w:ascii="Times New Roman" w:hAnsi="Times New Roman" w:cs="Times New Roman" w:hint="eastAsia"/>
+          <w:sz w:val="24"/>
+          <w:szCs w:val="24"/>
+        </w:rPr>
+        <w:t>产生</w:t>
+      </w:r>
+      <w:r>
+        <w:rPr>
+          <w:rFonts w:ascii="Times New Roman" w:hAnsi="Times New Roman" w:cs="Times New Roman"/>
+          <w:sz w:val="24"/>
+          <w:szCs w:val="24"/>
+        </w:rPr>
+        <w:t>偏差。</w:t>
+      </w:r>
+    </w:p>
+    <w:p>
+      <w:pPr>
+        <w:pStyle w:val="4"/>
+        <w:rPr>
+          <w:rFonts w:hint="eastAsia"/>
+        </w:rPr>
+      </w:pPr>
+      <w:bookmarkStart w:id="58" w:name="4_2"/>
+      <w:bookmarkStart w:id="59" w:name="sub1211084_4_2"/>
+      <w:bookmarkStart w:id="60" w:name="K-fold_cross-validation"/>
+      <w:bookmarkEnd w:id="58"/>
       <w:bookmarkEnd w:id="59"/>
       <w:bookmarkEnd w:id="60"/>
-      <w:bookmarkEnd w:id="61"/>
-      <w:r>
-        <w:rPr>
-          <w:rFonts w:ascii="Times New Roman" w:hAnsi="Times New Roman" w:cs="Times New Roman"/>
-          <w:sz w:val="24"/>
-          <w:szCs w:val="24"/>
-        </w:rPr>
-        <w:t>K-fold cross-validation</w:t>
+      <w:r>
+        <w:t xml:space="preserve">4.2.1.2 </w:t>
+      </w:r>
+      <w:r>
+        <w:t>K</w:t>
+      </w:r>
+      <w:r>
+        <w:rPr>
+          <w:rFonts w:hint="eastAsia"/>
+        </w:rPr>
+        <w:t>折</w:t>
+      </w:r>
+      <w:r>
+        <w:t>交叉验证</w:t>
       </w:r>
     </w:p>
     <w:p>
@@ -53193,15 +54653,47 @@
           <w:sz w:val="24"/>
           <w:szCs w:val="24"/>
         </w:rPr>
-        <w:t>折交叉验证，初始采样分割成</w:t>
-      </w:r>
-      <w:r>
-        <w:rPr>
-          <w:rFonts w:ascii="Times New Roman" w:hAnsi="Times New Roman" w:cs="Times New Roman"/>
-          <w:sz w:val="24"/>
-          <w:szCs w:val="24"/>
-        </w:rPr>
-        <w:t>K</w:t>
+        <w:t>折</w:t>
+      </w:r>
+      <w:r>
+        <w:rPr>
+          <w:rFonts w:ascii="Times New Roman" w:hAnsi="Times New Roman" w:cs="Times New Roman" w:hint="eastAsia"/>
+          <w:sz w:val="24"/>
+          <w:szCs w:val="24"/>
+        </w:rPr>
+        <w:t>交叉验证</w:t>
+      </w:r>
+      <w:r>
+        <w:rPr>
+          <w:rFonts w:ascii="Times New Roman" w:hAnsi="Times New Roman" w:cs="Times New Roman"/>
+          <w:sz w:val="24"/>
+          <w:szCs w:val="24"/>
+        </w:rPr>
+        <w:t>先将数据集</w:t>
+      </w:r>
+      <w:r>
+        <w:rPr>
+          <w:rFonts w:ascii="Times New Roman" w:hAnsi="Times New Roman" w:cs="Times New Roman" w:hint="eastAsia"/>
+          <w:sz w:val="24"/>
+          <w:szCs w:val="24"/>
+        </w:rPr>
+        <w:t>D</w:t>
+      </w:r>
+      <w:r>
+        <w:rPr>
+          <w:rFonts w:ascii="Times New Roman" w:hAnsi="Times New Roman" w:cs="Times New Roman"/>
+          <w:sz w:val="24"/>
+          <w:szCs w:val="24"/>
+        </w:rPr>
+        <w:t>划分为</w:t>
+      </w:r>
+      <w:r>
+        <w:rPr>
+          <w:rFonts w:ascii="Times New Roman" w:hAnsi="Times New Roman" w:cs="Times New Roman"/>
+          <w:sz w:val="24"/>
+          <w:szCs w:val="24"/>
+        </w:rPr>
+        <w:t>k</w:t>
       </w:r>
       <w:proofErr w:type="gramStart"/>
       <w:r>
@@ -53219,89 +54711,372 @@
           <w:sz w:val="24"/>
           <w:szCs w:val="24"/>
         </w:rPr>
-        <w:t>子样本，一个单独的子样本被保留作为验证模型的数据，其他</w:t>
-      </w:r>
-      <w:r>
-        <w:rPr>
-          <w:rFonts w:ascii="Times New Roman" w:hAnsi="Times New Roman" w:cs="Times New Roman"/>
-          <w:sz w:val="24"/>
-          <w:szCs w:val="24"/>
-        </w:rPr>
-        <w:t>K-1</w:t>
-      </w:r>
-      <w:r>
-        <w:rPr>
-          <w:rFonts w:ascii="Times New Roman" w:hAnsi="Times New Roman" w:cs="Times New Roman"/>
-          <w:sz w:val="24"/>
-          <w:szCs w:val="24"/>
-        </w:rPr>
-        <w:t>个样本用来训练。交叉验证重复</w:t>
-      </w:r>
-      <w:r>
-        <w:rPr>
-          <w:rFonts w:ascii="Times New Roman" w:hAnsi="Times New Roman" w:cs="Times New Roman"/>
-          <w:sz w:val="24"/>
-          <w:szCs w:val="24"/>
-        </w:rPr>
-        <w:t>K</w:t>
-      </w:r>
-      <w:r>
-        <w:rPr>
-          <w:rFonts w:ascii="Times New Roman" w:hAnsi="Times New Roman" w:cs="Times New Roman"/>
-          <w:sz w:val="24"/>
-          <w:szCs w:val="24"/>
-        </w:rPr>
-        <w:t>次，每个</w:t>
-      </w:r>
-      <w:hyperlink r:id="rId34" w:tgtFrame="_blank" w:history="1">
-        <w:r>
-          <w:rPr>
-            <w:sz w:val="24"/>
-            <w:szCs w:val="24"/>
-          </w:rPr>
-          <w:t>子样本</w:t>
-        </w:r>
-      </w:hyperlink>
-      <w:r>
-        <w:rPr>
-          <w:rFonts w:ascii="Times New Roman" w:hAnsi="Times New Roman" w:cs="Times New Roman"/>
-          <w:sz w:val="24"/>
-          <w:szCs w:val="24"/>
-        </w:rPr>
-        <w:t>验证一次，平均</w:t>
-      </w:r>
-      <w:r>
-        <w:rPr>
-          <w:rFonts w:ascii="Times New Roman" w:hAnsi="Times New Roman" w:cs="Times New Roman"/>
-          <w:sz w:val="24"/>
-          <w:szCs w:val="24"/>
-        </w:rPr>
-        <w:t>K</w:t>
-      </w:r>
-      <w:r>
-        <w:rPr>
-          <w:rFonts w:ascii="Times New Roman" w:hAnsi="Times New Roman" w:cs="Times New Roman"/>
-          <w:sz w:val="24"/>
-          <w:szCs w:val="24"/>
-        </w:rPr>
-        <w:t>次的结果或者使用其它结合方式，最终得到一个单一估测。这个方法的优势在于，同时重复运用随机产生的子样本进行训练和验证，每次的结果验证一次，</w:t>
-      </w:r>
-      <w:r>
-        <w:rPr>
-          <w:rFonts w:ascii="Times New Roman" w:hAnsi="Times New Roman" w:cs="Times New Roman"/>
-          <w:sz w:val="24"/>
-          <w:szCs w:val="24"/>
-        </w:rPr>
-        <w:t>10</w:t>
-      </w:r>
-      <w:r>
-        <w:rPr>
-          <w:rFonts w:ascii="Times New Roman" w:hAnsi="Times New Roman" w:cs="Times New Roman"/>
-          <w:sz w:val="24"/>
-          <w:szCs w:val="24"/>
-        </w:rPr>
-        <w:t>折交叉验证是最常用的。</w:t>
-      </w:r>
+        <w:t>大小相似的</w:t>
+      </w:r>
+      <w:r>
+        <w:rPr>
+          <w:rFonts w:ascii="Times New Roman" w:hAnsi="Times New Roman" w:cs="Times New Roman" w:hint="eastAsia"/>
+          <w:sz w:val="24"/>
+          <w:szCs w:val="24"/>
+        </w:rPr>
+        <w:t>互斥</w:t>
+      </w:r>
+      <w:r>
+        <w:rPr>
+          <w:rFonts w:ascii="Times New Roman" w:hAnsi="Times New Roman" w:cs="Times New Roman"/>
+          <w:sz w:val="24"/>
+          <w:szCs w:val="24"/>
+        </w:rPr>
+        <w:t>子集，</w:t>
+      </w:r>
+      <w:r>
+        <w:rPr>
+          <w:rFonts w:ascii="Times New Roman" w:hAnsi="Times New Roman" w:cs="Times New Roman" w:hint="eastAsia"/>
+          <w:sz w:val="24"/>
+          <w:szCs w:val="24"/>
+        </w:rPr>
+        <w:t>即</w:t>
+      </w:r>
+      <w:r>
+        <w:rPr>
+          <w:rFonts w:ascii="Times New Roman" w:hAnsi="Times New Roman" w:cs="Times New Roman"/>
+          <w:sz w:val="24"/>
+          <w:szCs w:val="24"/>
+        </w:rPr>
+        <w:t>每个子集之间都</w:t>
+      </w:r>
+      <w:r>
+        <w:rPr>
+          <w:rFonts w:ascii="Times New Roman" w:hAnsi="Times New Roman" w:cs="Times New Roman" w:hint="eastAsia"/>
+          <w:sz w:val="24"/>
+          <w:szCs w:val="24"/>
+        </w:rPr>
+        <w:t>没有</w:t>
+      </w:r>
+      <w:r>
+        <w:rPr>
+          <w:rFonts w:ascii="Times New Roman" w:hAnsi="Times New Roman" w:cs="Times New Roman"/>
+          <w:sz w:val="24"/>
+          <w:szCs w:val="24"/>
+        </w:rPr>
+        <w:t>交集。每个</w:t>
+      </w:r>
+      <w:r>
+        <w:rPr>
+          <w:rFonts w:ascii="Times New Roman" w:hAnsi="Times New Roman" w:cs="Times New Roman" w:hint="eastAsia"/>
+          <w:sz w:val="24"/>
+          <w:szCs w:val="24"/>
+        </w:rPr>
+        <w:t>子集</w:t>
+      </w:r>
+      <w:r>
+        <w:rPr>
+          <w:rFonts w:ascii="Times New Roman" w:hAnsi="Times New Roman" w:cs="Times New Roman"/>
+          <w:sz w:val="24"/>
+          <w:szCs w:val="24"/>
+        </w:rPr>
+        <w:t>都尽可能保持数据</w:t>
+      </w:r>
+      <w:r>
+        <w:rPr>
+          <w:rFonts w:ascii="Times New Roman" w:hAnsi="Times New Roman" w:cs="Times New Roman" w:hint="eastAsia"/>
+          <w:sz w:val="24"/>
+          <w:szCs w:val="24"/>
+        </w:rPr>
+        <w:t>分布</w:t>
+      </w:r>
+      <w:r>
+        <w:rPr>
+          <w:rFonts w:ascii="Times New Roman" w:hAnsi="Times New Roman" w:cs="Times New Roman"/>
+          <w:sz w:val="24"/>
+          <w:szCs w:val="24"/>
+        </w:rPr>
+        <w:t>的</w:t>
+      </w:r>
+      <w:r>
+        <w:rPr>
+          <w:rFonts w:ascii="Times New Roman" w:hAnsi="Times New Roman" w:cs="Times New Roman" w:hint="eastAsia"/>
+          <w:sz w:val="24"/>
+          <w:szCs w:val="24"/>
+        </w:rPr>
+        <w:t>一致性，</w:t>
+      </w:r>
+      <w:r>
+        <w:rPr>
+          <w:rFonts w:ascii="Times New Roman" w:hAnsi="Times New Roman" w:cs="Times New Roman"/>
+          <w:sz w:val="24"/>
+          <w:szCs w:val="24"/>
+        </w:rPr>
+        <w:t>即从</w:t>
+      </w:r>
+      <w:r>
+        <w:rPr>
+          <w:rFonts w:ascii="Times New Roman" w:hAnsi="Times New Roman" w:cs="Times New Roman"/>
+          <w:sz w:val="24"/>
+          <w:szCs w:val="24"/>
+        </w:rPr>
+        <w:t>D</w:t>
+      </w:r>
+      <w:r>
+        <w:rPr>
+          <w:rFonts w:ascii="Times New Roman" w:hAnsi="Times New Roman" w:cs="Times New Roman" w:hint="eastAsia"/>
+          <w:sz w:val="24"/>
+          <w:szCs w:val="24"/>
+        </w:rPr>
+        <w:t>中</w:t>
+      </w:r>
+      <w:r>
+        <w:rPr>
+          <w:rFonts w:ascii="Times New Roman" w:hAnsi="Times New Roman" w:cs="Times New Roman"/>
+          <w:sz w:val="24"/>
+          <w:szCs w:val="24"/>
+        </w:rPr>
+        <w:t>通过分层采样得到。然后</w:t>
+      </w:r>
+      <w:r>
+        <w:rPr>
+          <w:rFonts w:ascii="Times New Roman" w:hAnsi="Times New Roman" w:cs="Times New Roman" w:hint="eastAsia"/>
+          <w:sz w:val="24"/>
+          <w:szCs w:val="24"/>
+        </w:rPr>
+        <w:t>每次</w:t>
+      </w:r>
+      <w:r>
+        <w:rPr>
+          <w:rFonts w:ascii="Times New Roman" w:hAnsi="Times New Roman" w:cs="Times New Roman"/>
+          <w:sz w:val="24"/>
+          <w:szCs w:val="24"/>
+        </w:rPr>
+        <w:t>k-1</w:t>
+      </w:r>
+      <w:r>
+        <w:rPr>
+          <w:rFonts w:ascii="Times New Roman" w:hAnsi="Times New Roman" w:cs="Times New Roman" w:hint="eastAsia"/>
+          <w:sz w:val="24"/>
+          <w:szCs w:val="24"/>
+        </w:rPr>
+        <w:t>个</w:t>
+      </w:r>
+      <w:r>
+        <w:rPr>
+          <w:rFonts w:ascii="Times New Roman" w:hAnsi="Times New Roman" w:cs="Times New Roman"/>
+          <w:sz w:val="24"/>
+          <w:szCs w:val="24"/>
+        </w:rPr>
+        <w:t>子集</w:t>
+      </w:r>
+      <w:r>
+        <w:rPr>
+          <w:rFonts w:ascii="Times New Roman" w:hAnsi="Times New Roman" w:cs="Times New Roman" w:hint="eastAsia"/>
+          <w:sz w:val="24"/>
+          <w:szCs w:val="24"/>
+        </w:rPr>
+        <w:t>的</w:t>
+      </w:r>
+      <w:r>
+        <w:rPr>
+          <w:rFonts w:ascii="Times New Roman" w:hAnsi="Times New Roman" w:cs="Times New Roman"/>
+          <w:sz w:val="24"/>
+          <w:szCs w:val="24"/>
+        </w:rPr>
+        <w:t>并集作为训练集</w:t>
+      </w:r>
+      <w:r>
+        <w:rPr>
+          <w:rFonts w:ascii="Times New Roman" w:hAnsi="Times New Roman" w:cs="Times New Roman" w:hint="eastAsia"/>
+          <w:sz w:val="24"/>
+          <w:szCs w:val="24"/>
+        </w:rPr>
+        <w:t>，</w:t>
+      </w:r>
+      <w:r>
+        <w:rPr>
+          <w:rFonts w:ascii="Times New Roman" w:hAnsi="Times New Roman" w:cs="Times New Roman"/>
+          <w:sz w:val="24"/>
+          <w:szCs w:val="24"/>
+        </w:rPr>
+        <w:t>余下的那个</w:t>
+      </w:r>
+      <w:r>
+        <w:rPr>
+          <w:rFonts w:ascii="Times New Roman" w:hAnsi="Times New Roman" w:cs="Times New Roman" w:hint="eastAsia"/>
+          <w:sz w:val="24"/>
+          <w:szCs w:val="24"/>
+        </w:rPr>
+        <w:t>子集</w:t>
+      </w:r>
+      <w:r>
+        <w:rPr>
+          <w:rFonts w:ascii="Times New Roman" w:hAnsi="Times New Roman" w:cs="Times New Roman"/>
+          <w:sz w:val="24"/>
+          <w:szCs w:val="24"/>
+        </w:rPr>
+        <w:t>作为测试集</w:t>
+      </w:r>
+      <w:r>
+        <w:rPr>
+          <w:rFonts w:ascii="Times New Roman" w:hAnsi="Times New Roman" w:cs="Times New Roman" w:hint="eastAsia"/>
+          <w:sz w:val="24"/>
+          <w:szCs w:val="24"/>
+        </w:rPr>
+        <w:t>，</w:t>
+      </w:r>
+      <w:r>
+        <w:rPr>
+          <w:rFonts w:ascii="Times New Roman" w:hAnsi="Times New Roman" w:cs="Times New Roman"/>
+          <w:sz w:val="24"/>
+          <w:szCs w:val="24"/>
+        </w:rPr>
+        <w:t>这样就可以获得</w:t>
+      </w:r>
+      <w:r>
+        <w:rPr>
+          <w:rFonts w:ascii="Times New Roman" w:hAnsi="Times New Roman" w:cs="Times New Roman"/>
+          <w:sz w:val="24"/>
+          <w:szCs w:val="24"/>
+        </w:rPr>
+        <w:t>k</w:t>
+      </w:r>
+      <w:r>
+        <w:rPr>
+          <w:rFonts w:ascii="Times New Roman" w:hAnsi="Times New Roman" w:cs="Times New Roman" w:hint="eastAsia"/>
+          <w:sz w:val="24"/>
+          <w:szCs w:val="24"/>
+        </w:rPr>
+        <w:t>组训练集</w:t>
+      </w:r>
+      <w:r>
+        <w:rPr>
+          <w:rFonts w:ascii="Times New Roman" w:hAnsi="Times New Roman" w:cs="Times New Roman"/>
+          <w:sz w:val="24"/>
+          <w:szCs w:val="24"/>
+        </w:rPr>
+        <w:t>和测试集</w:t>
+      </w:r>
+      <w:r>
+        <w:rPr>
+          <w:rFonts w:ascii="Times New Roman" w:hAnsi="Times New Roman" w:cs="Times New Roman" w:hint="eastAsia"/>
+          <w:sz w:val="24"/>
+          <w:szCs w:val="24"/>
+        </w:rPr>
+        <w:t>，</w:t>
+      </w:r>
+      <w:r>
+        <w:rPr>
+          <w:rFonts w:ascii="Times New Roman" w:hAnsi="Times New Roman" w:cs="Times New Roman"/>
+          <w:sz w:val="24"/>
+          <w:szCs w:val="24"/>
+        </w:rPr>
+        <w:t>从而</w:t>
+      </w:r>
+      <w:r>
+        <w:rPr>
+          <w:rFonts w:ascii="Times New Roman" w:hAnsi="Times New Roman" w:cs="Times New Roman" w:hint="eastAsia"/>
+          <w:sz w:val="24"/>
+          <w:szCs w:val="24"/>
+        </w:rPr>
+        <w:t>可</w:t>
+      </w:r>
+      <w:r>
+        <w:rPr>
+          <w:rFonts w:ascii="Times New Roman" w:hAnsi="Times New Roman" w:cs="Times New Roman"/>
+          <w:sz w:val="24"/>
+          <w:szCs w:val="24"/>
+        </w:rPr>
+        <w:t>进行</w:t>
+      </w:r>
+      <w:r>
+        <w:rPr>
+          <w:rFonts w:ascii="Times New Roman" w:hAnsi="Times New Roman" w:cs="Times New Roman" w:hint="eastAsia"/>
+          <w:sz w:val="24"/>
+          <w:szCs w:val="24"/>
+        </w:rPr>
+        <w:t>k</w:t>
+      </w:r>
+      <w:r>
+        <w:rPr>
+          <w:rFonts w:ascii="Times New Roman" w:hAnsi="Times New Roman" w:cs="Times New Roman"/>
+          <w:sz w:val="24"/>
+          <w:szCs w:val="24"/>
+        </w:rPr>
+        <w:t>次</w:t>
+      </w:r>
+      <w:r>
+        <w:rPr>
+          <w:rFonts w:ascii="Times New Roman" w:hAnsi="Times New Roman" w:cs="Times New Roman" w:hint="eastAsia"/>
+          <w:sz w:val="24"/>
+          <w:szCs w:val="24"/>
+        </w:rPr>
+        <w:t>训练</w:t>
+      </w:r>
+      <w:r>
+        <w:rPr>
+          <w:rFonts w:ascii="Times New Roman" w:hAnsi="Times New Roman" w:cs="Times New Roman"/>
+          <w:sz w:val="24"/>
+          <w:szCs w:val="24"/>
+        </w:rPr>
+        <w:t>和测试，</w:t>
+      </w:r>
+      <w:r>
+        <w:rPr>
+          <w:rFonts w:ascii="Times New Roman" w:hAnsi="Times New Roman" w:cs="Times New Roman" w:hint="eastAsia"/>
+          <w:sz w:val="24"/>
+          <w:szCs w:val="24"/>
+        </w:rPr>
+        <w:t>最后返回</w:t>
+      </w:r>
+      <w:r>
+        <w:rPr>
+          <w:rFonts w:ascii="Times New Roman" w:hAnsi="Times New Roman" w:cs="Times New Roman"/>
+          <w:sz w:val="24"/>
+          <w:szCs w:val="24"/>
+        </w:rPr>
+        <w:t>的是这</w:t>
+      </w:r>
+      <w:r>
+        <w:rPr>
+          <w:rFonts w:ascii="Times New Roman" w:hAnsi="Times New Roman" w:cs="Times New Roman" w:hint="eastAsia"/>
+          <w:sz w:val="24"/>
+          <w:szCs w:val="24"/>
+        </w:rPr>
+        <w:t>k</w:t>
+      </w:r>
+      <w:proofErr w:type="gramStart"/>
+      <w:r>
+        <w:rPr>
+          <w:rFonts w:ascii="Times New Roman" w:hAnsi="Times New Roman" w:cs="Times New Roman"/>
+          <w:sz w:val="24"/>
+          <w:szCs w:val="24"/>
+        </w:rPr>
+        <w:t>个</w:t>
+      </w:r>
+      <w:proofErr w:type="gramEnd"/>
+      <w:r>
+        <w:rPr>
+          <w:rFonts w:ascii="Times New Roman" w:hAnsi="Times New Roman" w:cs="Times New Roman"/>
+          <w:sz w:val="24"/>
+          <w:szCs w:val="24"/>
+        </w:rPr>
+        <w:t>测试</w:t>
+      </w:r>
+      <w:r>
+        <w:rPr>
+          <w:rFonts w:ascii="Times New Roman" w:hAnsi="Times New Roman" w:cs="Times New Roman" w:hint="eastAsia"/>
+          <w:sz w:val="24"/>
+          <w:szCs w:val="24"/>
+        </w:rPr>
+        <w:t>结果的均值</w:t>
+      </w:r>
+      <w:r>
+        <w:rPr>
+          <w:rFonts w:ascii="Times New Roman" w:hAnsi="Times New Roman" w:cs="Times New Roman"/>
+          <w:sz w:val="24"/>
+          <w:szCs w:val="24"/>
+        </w:rPr>
+        <w:t>。</w:t>
+      </w:r>
+      <w:bookmarkStart w:id="61" w:name="_GoBack"/>
+      <w:bookmarkEnd w:id="61"/>
     </w:p>
     <w:p>
       <w:pPr>
@@ -53316,19 +55091,53 @@
           <w:szCs w:val="24"/>
         </w:rPr>
       </w:pPr>
-      <w:bookmarkStart w:id="62" w:name="4_3"/>
-      <w:bookmarkStart w:id="63" w:name="sub1211084_4_3"/>
-      <w:bookmarkStart w:id="64" w:name="留一验证"/>
-      <w:bookmarkEnd w:id="62"/>
-      <w:bookmarkEnd w:id="63"/>
-      <w:bookmarkEnd w:id="64"/>
-      <w:r>
-        <w:rPr>
-          <w:rFonts w:ascii="Times New Roman" w:hAnsi="Times New Roman" w:cs="Times New Roman"/>
-          <w:sz w:val="24"/>
-          <w:szCs w:val="24"/>
-        </w:rPr>
-        <w:t>留</w:t>
+      <w:r>
+        <w:rPr>
+          <w:rFonts w:ascii="Times New Roman" w:hAnsi="Times New Roman" w:cs="Times New Roman" w:hint="eastAsia"/>
+          <w:sz w:val="24"/>
+          <w:szCs w:val="24"/>
+        </w:rPr>
+        <w:t>显然</w:t>
+      </w:r>
+      <w:r>
+        <w:rPr>
+          <w:rFonts w:ascii="Times New Roman" w:hAnsi="Times New Roman" w:cs="Times New Roman"/>
+          <w:sz w:val="24"/>
+          <w:szCs w:val="24"/>
+        </w:rPr>
+        <w:t>，</w:t>
+      </w:r>
+      <w:r>
+        <w:rPr>
+          <w:rFonts w:ascii="Times New Roman" w:hAnsi="Times New Roman" w:cs="Times New Roman" w:hint="eastAsia"/>
+          <w:sz w:val="24"/>
+          <w:szCs w:val="24"/>
+        </w:rPr>
+        <w:t>k</w:t>
+      </w:r>
+      <w:r>
+        <w:rPr>
+          <w:rFonts w:ascii="Times New Roman" w:hAnsi="Times New Roman" w:cs="Times New Roman"/>
+          <w:sz w:val="24"/>
+          <w:szCs w:val="24"/>
+        </w:rPr>
+        <w:t>折交叉验证</w:t>
+      </w:r>
+      <w:r>
+        <w:rPr>
+          <w:rFonts w:ascii="Times New Roman" w:hAnsi="Times New Roman" w:cs="Times New Roman" w:hint="eastAsia"/>
+          <w:sz w:val="24"/>
+          <w:szCs w:val="24"/>
+        </w:rPr>
+        <w:t>评估</w:t>
+      </w:r>
+      <w:r>
+        <w:rPr>
+          <w:rFonts w:ascii="Times New Roman" w:hAnsi="Times New Roman" w:cs="Times New Roman"/>
+          <w:sz w:val="24"/>
+          <w:szCs w:val="24"/>
+        </w:rPr>
+        <w:t>结果的稳定性和保</w:t>
       </w:r>
       <w:proofErr w:type="gramStart"/>
       <w:r>
@@ -53337,7 +55146,7 @@
           <w:sz w:val="24"/>
           <w:szCs w:val="24"/>
         </w:rPr>
-        <w:t>一</w:t>
+        <w:t>真性在</w:t>
       </w:r>
       <w:proofErr w:type="gramEnd"/>
       <w:r>
@@ -53346,7 +55155,279 @@
           <w:sz w:val="24"/>
           <w:szCs w:val="24"/>
         </w:rPr>
+        <w:t>很大</w:t>
+      </w:r>
+      <w:r>
+        <w:rPr>
+          <w:rFonts w:ascii="Times New Roman" w:hAnsi="Times New Roman" w:cs="Times New Roman" w:hint="eastAsia"/>
+          <w:sz w:val="24"/>
+          <w:szCs w:val="24"/>
+        </w:rPr>
+        <w:t>程度</w:t>
+      </w:r>
+      <w:r>
+        <w:rPr>
+          <w:rFonts w:ascii="Times New Roman" w:hAnsi="Times New Roman" w:cs="Times New Roman"/>
+          <w:sz w:val="24"/>
+          <w:szCs w:val="24"/>
+        </w:rPr>
+        <w:t>上取决于</w:t>
+      </w:r>
+      <w:r>
+        <w:rPr>
+          <w:rFonts w:ascii="Times New Roman" w:hAnsi="Times New Roman" w:cs="Times New Roman"/>
+          <w:sz w:val="24"/>
+          <w:szCs w:val="24"/>
+        </w:rPr>
+        <w:t>k</w:t>
+      </w:r>
+      <w:r>
+        <w:rPr>
+          <w:rFonts w:ascii="Times New Roman" w:hAnsi="Times New Roman" w:cs="Times New Roman"/>
+          <w:sz w:val="24"/>
+          <w:szCs w:val="24"/>
+        </w:rPr>
+        <w:t>的</w:t>
+      </w:r>
+      <w:r>
+        <w:rPr>
+          <w:rFonts w:ascii="Times New Roman" w:hAnsi="Times New Roman" w:cs="Times New Roman" w:hint="eastAsia"/>
+          <w:sz w:val="24"/>
+          <w:szCs w:val="24"/>
+        </w:rPr>
+        <w:t>取值</w:t>
+      </w:r>
+      <w:r>
+        <w:rPr>
+          <w:rFonts w:ascii="Times New Roman" w:hAnsi="Times New Roman" w:cs="Times New Roman"/>
+          <w:sz w:val="24"/>
+          <w:szCs w:val="24"/>
+        </w:rPr>
+        <w:t>，为强调这一点</w:t>
+      </w:r>
+      <w:r>
+        <w:rPr>
+          <w:rFonts w:ascii="Times New Roman" w:hAnsi="Times New Roman" w:cs="Times New Roman" w:hint="eastAsia"/>
+          <w:sz w:val="24"/>
+          <w:szCs w:val="24"/>
+        </w:rPr>
+        <w:t>，</w:t>
+      </w:r>
+      <w:r>
+        <w:rPr>
+          <w:rFonts w:ascii="Times New Roman" w:hAnsi="Times New Roman" w:cs="Times New Roman"/>
+          <w:sz w:val="24"/>
+          <w:szCs w:val="24"/>
+        </w:rPr>
+        <w:t>所以这一方法的名字</w:t>
+      </w:r>
+      <w:r>
+        <w:rPr>
+          <w:rFonts w:ascii="Times New Roman" w:hAnsi="Times New Roman" w:cs="Times New Roman" w:hint="eastAsia"/>
+          <w:sz w:val="24"/>
+          <w:szCs w:val="24"/>
+        </w:rPr>
+        <w:t>称为</w:t>
+      </w:r>
+      <w:r>
+        <w:rPr>
+          <w:rFonts w:ascii="Times New Roman" w:hAnsi="Times New Roman" w:cs="Times New Roman"/>
+          <w:sz w:val="24"/>
+          <w:szCs w:val="24"/>
+        </w:rPr>
+        <w:t>“K</w:t>
+      </w:r>
+      <w:r>
+        <w:rPr>
+          <w:rFonts w:ascii="Times New Roman" w:hAnsi="Times New Roman" w:cs="Times New Roman"/>
+          <w:sz w:val="24"/>
+          <w:szCs w:val="24"/>
+        </w:rPr>
+        <w:t>折交叉</w:t>
+      </w:r>
+      <w:r>
+        <w:rPr>
+          <w:rFonts w:ascii="Times New Roman" w:hAnsi="Times New Roman" w:cs="Times New Roman" w:hint="eastAsia"/>
+          <w:sz w:val="24"/>
+          <w:szCs w:val="24"/>
+        </w:rPr>
         <w:t>验证</w:t>
+      </w:r>
+      <w:r>
+        <w:rPr>
+          <w:rFonts w:ascii="Times New Roman" w:hAnsi="Times New Roman" w:cs="Times New Roman"/>
+          <w:sz w:val="24"/>
+          <w:szCs w:val="24"/>
+        </w:rPr>
+        <w:t>”</w:t>
+      </w:r>
+      <w:r>
+        <w:rPr>
+          <w:rFonts w:ascii="Times New Roman" w:hAnsi="Times New Roman" w:cs="Times New Roman" w:hint="eastAsia"/>
+          <w:sz w:val="24"/>
+          <w:szCs w:val="24"/>
+        </w:rPr>
+        <w:t>。</w:t>
+      </w:r>
+      <w:r>
+        <w:rPr>
+          <w:rFonts w:ascii="Times New Roman" w:hAnsi="Times New Roman" w:cs="Times New Roman"/>
+          <w:sz w:val="24"/>
+          <w:szCs w:val="24"/>
+        </w:rPr>
+        <w:t>K</w:t>
+      </w:r>
+      <w:r>
+        <w:rPr>
+          <w:rFonts w:ascii="Times New Roman" w:hAnsi="Times New Roman" w:cs="Times New Roman" w:hint="eastAsia"/>
+          <w:sz w:val="24"/>
+          <w:szCs w:val="24"/>
+        </w:rPr>
+        <w:t>最常用</w:t>
+      </w:r>
+      <w:r>
+        <w:rPr>
+          <w:rFonts w:ascii="Times New Roman" w:hAnsi="Times New Roman" w:cs="Times New Roman"/>
+          <w:sz w:val="24"/>
+          <w:szCs w:val="24"/>
+        </w:rPr>
+        <w:t>的</w:t>
+      </w:r>
+      <w:r>
+        <w:rPr>
+          <w:rFonts w:ascii="Times New Roman" w:hAnsi="Times New Roman" w:cs="Times New Roman" w:hint="eastAsia"/>
+          <w:sz w:val="24"/>
+          <w:szCs w:val="24"/>
+        </w:rPr>
+        <w:t>取值</w:t>
+      </w:r>
+      <w:r>
+        <w:rPr>
+          <w:rFonts w:ascii="Times New Roman" w:hAnsi="Times New Roman" w:cs="Times New Roman"/>
+          <w:sz w:val="24"/>
+          <w:szCs w:val="24"/>
+        </w:rPr>
+        <w:t>是</w:t>
+      </w:r>
+      <w:r>
+        <w:rPr>
+          <w:rFonts w:ascii="Times New Roman" w:hAnsi="Times New Roman" w:cs="Times New Roman"/>
+          <w:sz w:val="24"/>
+          <w:szCs w:val="24"/>
+        </w:rPr>
+        <w:t>10</w:t>
+      </w:r>
+      <w:r>
+        <w:rPr>
+          <w:rFonts w:ascii="Times New Roman" w:hAnsi="Times New Roman" w:cs="Times New Roman"/>
+          <w:sz w:val="24"/>
+          <w:szCs w:val="24"/>
+        </w:rPr>
+        <w:t>，此时成为</w:t>
+      </w:r>
+      <w:r>
+        <w:rPr>
+          <w:rFonts w:ascii="Times New Roman" w:hAnsi="Times New Roman" w:cs="Times New Roman"/>
+          <w:sz w:val="24"/>
+          <w:szCs w:val="24"/>
+        </w:rPr>
+        <w:t>10</w:t>
+      </w:r>
+      <w:r>
+        <w:rPr>
+          <w:rFonts w:ascii="Times New Roman" w:hAnsi="Times New Roman" w:cs="Times New Roman"/>
+          <w:sz w:val="24"/>
+          <w:szCs w:val="24"/>
+        </w:rPr>
+        <w:t>这交叉验证</w:t>
+      </w:r>
+      <w:r>
+        <w:rPr>
+          <w:rFonts w:ascii="Times New Roman" w:hAnsi="Times New Roman" w:cs="Times New Roman" w:hint="eastAsia"/>
+          <w:sz w:val="24"/>
+          <w:szCs w:val="24"/>
+        </w:rPr>
+        <w:t>；</w:t>
+      </w:r>
+      <w:r>
+        <w:rPr>
+          <w:rFonts w:ascii="Times New Roman" w:hAnsi="Times New Roman" w:cs="Times New Roman"/>
+          <w:sz w:val="24"/>
+          <w:szCs w:val="24"/>
+        </w:rPr>
+        <w:t>其他常用的</w:t>
+      </w:r>
+      <w:r>
+        <w:rPr>
+          <w:rFonts w:ascii="Times New Roman" w:hAnsi="Times New Roman" w:cs="Times New Roman"/>
+          <w:sz w:val="24"/>
+          <w:szCs w:val="24"/>
+        </w:rPr>
+        <w:t>k</w:t>
+      </w:r>
+      <w:r>
+        <w:rPr>
+          <w:rFonts w:ascii="Times New Roman" w:hAnsi="Times New Roman" w:cs="Times New Roman"/>
+          <w:sz w:val="24"/>
+          <w:szCs w:val="24"/>
+        </w:rPr>
+        <w:t>值有</w:t>
+      </w:r>
+      <w:r>
+        <w:rPr>
+          <w:rFonts w:ascii="Times New Roman" w:hAnsi="Times New Roman" w:cs="Times New Roman"/>
+          <w:sz w:val="24"/>
+          <w:szCs w:val="24"/>
+        </w:rPr>
+        <w:t>5</w:t>
+      </w:r>
+      <w:r>
+        <w:rPr>
+          <w:rFonts w:ascii="Times New Roman" w:hAnsi="Times New Roman" w:cs="Times New Roman"/>
+          <w:sz w:val="24"/>
+          <w:szCs w:val="24"/>
+        </w:rPr>
+        <w:t>、</w:t>
+      </w:r>
+      <w:r>
+        <w:rPr>
+          <w:rFonts w:ascii="Times New Roman" w:hAnsi="Times New Roman" w:cs="Times New Roman"/>
+          <w:sz w:val="24"/>
+          <w:szCs w:val="24"/>
+        </w:rPr>
+        <w:t>20</w:t>
+      </w:r>
+      <w:r>
+        <w:rPr>
+          <w:rFonts w:ascii="Times New Roman" w:hAnsi="Times New Roman" w:cs="Times New Roman"/>
+          <w:sz w:val="24"/>
+          <w:szCs w:val="24"/>
+        </w:rPr>
+        <w:t>等。图</w:t>
+      </w:r>
+      <w:r>
+        <w:rPr>
+          <w:rFonts w:ascii="Times New Roman" w:hAnsi="Times New Roman" w:cs="Times New Roman" w:hint="eastAsia"/>
+          <w:sz w:val="24"/>
+          <w:szCs w:val="24"/>
+        </w:rPr>
+        <w:t>给出了</w:t>
+      </w:r>
+      <w:r>
+        <w:rPr>
+          <w:rFonts w:ascii="Times New Roman" w:hAnsi="Times New Roman" w:cs="Times New Roman"/>
+          <w:sz w:val="24"/>
+          <w:szCs w:val="24"/>
+        </w:rPr>
+        <w:t>10</w:t>
+      </w:r>
+      <w:r>
+        <w:rPr>
+          <w:rFonts w:ascii="Times New Roman" w:hAnsi="Times New Roman" w:cs="Times New Roman"/>
+          <w:sz w:val="24"/>
+          <w:szCs w:val="24"/>
+        </w:rPr>
+        <w:t>这交叉验证的示意图。</w:t>
       </w:r>
     </w:p>
     <w:p>
@@ -53357,262 +55438,7 @@
         <w:spacing w:line="400" w:lineRule="exact"/>
         <w:ind w:firstLineChars="200" w:firstLine="480"/>
         <w:rPr>
-          <w:rFonts w:ascii="Times New Roman" w:hAnsi="Times New Roman" w:cs="Times New Roman"/>
-          <w:sz w:val="24"/>
-          <w:szCs w:val="24"/>
-        </w:rPr>
-      </w:pPr>
-      <w:r>
-        <w:rPr>
-          <w:rFonts w:ascii="Times New Roman" w:hAnsi="Times New Roman" w:cs="Times New Roman"/>
-          <w:sz w:val="24"/>
-          <w:szCs w:val="24"/>
-        </w:rPr>
-        <w:t>正如名称所建议，</w:t>
-      </w:r>
-      <w:r>
-        <w:rPr>
-          <w:rFonts w:ascii="Times New Roman" w:hAnsi="Times New Roman" w:cs="Times New Roman"/>
-          <w:sz w:val="24"/>
-          <w:szCs w:val="24"/>
-        </w:rPr>
-        <w:t xml:space="preserve"> </w:t>
-      </w:r>
-      <w:r>
-        <w:rPr>
-          <w:rFonts w:ascii="Times New Roman" w:hAnsi="Times New Roman" w:cs="Times New Roman"/>
-          <w:sz w:val="24"/>
-          <w:szCs w:val="24"/>
-        </w:rPr>
-        <w:t>留</w:t>
-      </w:r>
-      <w:proofErr w:type="gramStart"/>
-      <w:r>
-        <w:rPr>
-          <w:rFonts w:ascii="Times New Roman" w:hAnsi="Times New Roman" w:cs="Times New Roman"/>
-          <w:sz w:val="24"/>
-          <w:szCs w:val="24"/>
-        </w:rPr>
-        <w:t>一</w:t>
-      </w:r>
-      <w:proofErr w:type="gramEnd"/>
-      <w:r>
-        <w:rPr>
-          <w:rFonts w:ascii="Times New Roman" w:hAnsi="Times New Roman" w:cs="Times New Roman"/>
-          <w:sz w:val="24"/>
-          <w:szCs w:val="24"/>
-        </w:rPr>
-        <w:t>验证（</w:t>
-      </w:r>
-      <w:r>
-        <w:rPr>
-          <w:rFonts w:ascii="Times New Roman" w:hAnsi="Times New Roman" w:cs="Times New Roman"/>
-          <w:sz w:val="24"/>
-          <w:szCs w:val="24"/>
-        </w:rPr>
-        <w:t>LOOCV</w:t>
-      </w:r>
-      <w:r>
-        <w:rPr>
-          <w:rFonts w:ascii="Times New Roman" w:hAnsi="Times New Roman" w:cs="Times New Roman"/>
-          <w:sz w:val="24"/>
-          <w:szCs w:val="24"/>
-        </w:rPr>
-        <w:t>）意指只使用原本样本中的一项来</w:t>
-      </w:r>
-      <w:proofErr w:type="gramStart"/>
-      <w:r>
-        <w:rPr>
-          <w:rFonts w:ascii="Times New Roman" w:hAnsi="Times New Roman" w:cs="Times New Roman"/>
-          <w:sz w:val="24"/>
-          <w:szCs w:val="24"/>
-        </w:rPr>
-        <w:t>当做</w:t>
-      </w:r>
-      <w:proofErr w:type="gramEnd"/>
-      <w:r>
-        <w:rPr>
-          <w:rFonts w:ascii="Times New Roman" w:hAnsi="Times New Roman" w:cs="Times New Roman"/>
-          <w:sz w:val="24"/>
-          <w:szCs w:val="24"/>
-        </w:rPr>
-        <w:t>验证资料，</w:t>
-      </w:r>
-      <w:r>
-        <w:rPr>
-          <w:rFonts w:ascii="Times New Roman" w:hAnsi="Times New Roman" w:cs="Times New Roman"/>
-          <w:sz w:val="24"/>
-          <w:szCs w:val="24"/>
-        </w:rPr>
-        <w:t xml:space="preserve"> </w:t>
-      </w:r>
-      <w:r>
-        <w:rPr>
-          <w:rFonts w:ascii="Times New Roman" w:hAnsi="Times New Roman" w:cs="Times New Roman"/>
-          <w:sz w:val="24"/>
-          <w:szCs w:val="24"/>
-        </w:rPr>
-        <w:t>而剩余的则留下来</w:t>
-      </w:r>
-      <w:proofErr w:type="gramStart"/>
-      <w:r>
-        <w:rPr>
-          <w:rFonts w:ascii="Times New Roman" w:hAnsi="Times New Roman" w:cs="Times New Roman"/>
-          <w:sz w:val="24"/>
-          <w:szCs w:val="24"/>
-        </w:rPr>
-        <w:t>当做</w:t>
-      </w:r>
-      <w:proofErr w:type="gramEnd"/>
-      <w:r>
-        <w:rPr>
-          <w:rFonts w:ascii="Times New Roman" w:hAnsi="Times New Roman" w:cs="Times New Roman"/>
-          <w:sz w:val="24"/>
-          <w:szCs w:val="24"/>
-        </w:rPr>
-        <w:t>训练资料。</w:t>
-      </w:r>
-      <w:r>
-        <w:rPr>
-          <w:rFonts w:ascii="Times New Roman" w:hAnsi="Times New Roman" w:cs="Times New Roman"/>
-          <w:sz w:val="24"/>
-          <w:szCs w:val="24"/>
-        </w:rPr>
-        <w:t xml:space="preserve"> </w:t>
-      </w:r>
-      <w:r>
-        <w:rPr>
-          <w:rFonts w:ascii="Times New Roman" w:hAnsi="Times New Roman" w:cs="Times New Roman"/>
-          <w:sz w:val="24"/>
-          <w:szCs w:val="24"/>
-        </w:rPr>
-        <w:t>这个步骤一直持续到每个样本都被</w:t>
-      </w:r>
-      <w:proofErr w:type="gramStart"/>
-      <w:r>
-        <w:rPr>
-          <w:rFonts w:ascii="Times New Roman" w:hAnsi="Times New Roman" w:cs="Times New Roman"/>
-          <w:sz w:val="24"/>
-          <w:szCs w:val="24"/>
-        </w:rPr>
-        <w:t>当做</w:t>
-      </w:r>
-      <w:proofErr w:type="gramEnd"/>
-      <w:r>
-        <w:rPr>
-          <w:rFonts w:ascii="Times New Roman" w:hAnsi="Times New Roman" w:cs="Times New Roman"/>
-          <w:sz w:val="24"/>
-          <w:szCs w:val="24"/>
-        </w:rPr>
-        <w:t>一次验证资料。</w:t>
-      </w:r>
-      <w:r>
-        <w:rPr>
-          <w:rFonts w:ascii="Times New Roman" w:hAnsi="Times New Roman" w:cs="Times New Roman"/>
-          <w:sz w:val="24"/>
-          <w:szCs w:val="24"/>
-        </w:rPr>
-        <w:t xml:space="preserve"> </w:t>
-      </w:r>
-      <w:r>
-        <w:rPr>
-          <w:rFonts w:ascii="Times New Roman" w:hAnsi="Times New Roman" w:cs="Times New Roman"/>
-          <w:sz w:val="24"/>
-          <w:szCs w:val="24"/>
-        </w:rPr>
-        <w:t>事实上，这等同于和</w:t>
-      </w:r>
-      <w:r>
-        <w:rPr>
-          <w:rFonts w:ascii="Times New Roman" w:hAnsi="Times New Roman" w:cs="Times New Roman"/>
-          <w:sz w:val="24"/>
-          <w:szCs w:val="24"/>
-        </w:rPr>
-        <w:t xml:space="preserve">K-fold </w:t>
-      </w:r>
-      <w:r>
-        <w:rPr>
-          <w:rFonts w:ascii="Times New Roman" w:hAnsi="Times New Roman" w:cs="Times New Roman"/>
-          <w:sz w:val="24"/>
-          <w:szCs w:val="24"/>
-        </w:rPr>
-        <w:t>交叉验证是一样的，其中</w:t>
-      </w:r>
-      <w:r>
-        <w:rPr>
-          <w:rFonts w:ascii="Times New Roman" w:hAnsi="Times New Roman" w:cs="Times New Roman"/>
-          <w:sz w:val="24"/>
-          <w:szCs w:val="24"/>
-        </w:rPr>
-        <w:lastRenderedPageBreak/>
-        <w:t>K</w:t>
-      </w:r>
-      <w:r>
-        <w:rPr>
-          <w:rFonts w:ascii="Times New Roman" w:hAnsi="Times New Roman" w:cs="Times New Roman"/>
-          <w:sz w:val="24"/>
-          <w:szCs w:val="24"/>
-        </w:rPr>
-        <w:t>为原本样本个数。</w:t>
-      </w:r>
-      <w:r>
-        <w:rPr>
-          <w:rFonts w:ascii="Times New Roman" w:hAnsi="Times New Roman" w:cs="Times New Roman"/>
-          <w:sz w:val="24"/>
-          <w:szCs w:val="24"/>
-        </w:rPr>
-        <w:t xml:space="preserve"> </w:t>
-      </w:r>
-      <w:r>
-        <w:rPr>
-          <w:rFonts w:ascii="Times New Roman" w:hAnsi="Times New Roman" w:cs="Times New Roman"/>
-          <w:sz w:val="24"/>
-          <w:szCs w:val="24"/>
-        </w:rPr>
-        <w:t>在某些情况下是存在有效率的演算法，如使用</w:t>
-      </w:r>
-      <w:r>
-        <w:rPr>
-          <w:rFonts w:ascii="Times New Roman" w:hAnsi="Times New Roman" w:cs="Times New Roman"/>
-          <w:sz w:val="24"/>
-          <w:szCs w:val="24"/>
-        </w:rPr>
-        <w:t xml:space="preserve">kernel regression </w:t>
-      </w:r>
-      <w:r>
-        <w:rPr>
-          <w:rFonts w:ascii="Times New Roman" w:hAnsi="Times New Roman" w:cs="Times New Roman"/>
-          <w:sz w:val="24"/>
-          <w:szCs w:val="24"/>
-        </w:rPr>
-        <w:t>和</w:t>
-      </w:r>
-      <w:r>
-        <w:rPr>
-          <w:rFonts w:ascii="Times New Roman" w:hAnsi="Times New Roman" w:cs="Times New Roman"/>
-          <w:sz w:val="24"/>
-          <w:szCs w:val="24"/>
-        </w:rPr>
-        <w:t>Tikhonov regularization</w:t>
-      </w:r>
-      <w:r>
-        <w:rPr>
-          <w:rFonts w:ascii="Times New Roman" w:hAnsi="Times New Roman" w:cs="Times New Roman"/>
-          <w:sz w:val="24"/>
-          <w:szCs w:val="24"/>
-        </w:rPr>
-        <w:t>。</w:t>
-      </w:r>
-    </w:p>
-    <w:p>
-      <w:pPr>
-        <w:autoSpaceDE w:val="0"/>
-        <w:autoSpaceDN w:val="0"/>
-        <w:adjustRightInd w:val="0"/>
-        <w:spacing w:line="400" w:lineRule="exact"/>
-        <w:ind w:firstLineChars="200" w:firstLine="480"/>
-        <w:rPr>
-          <w:rFonts w:ascii="Times New Roman" w:hAnsi="Times New Roman" w:cs="Times New Roman"/>
+          <w:rFonts w:ascii="Times New Roman" w:hAnsi="Times New Roman" w:cs="Times New Roman" w:hint="eastAsia"/>
           <w:sz w:val="24"/>
           <w:szCs w:val="24"/>
         </w:rPr>
@@ -53626,14 +55452,528 @@
         <w:spacing w:line="400" w:lineRule="exact"/>
         <w:ind w:firstLineChars="200" w:firstLine="480"/>
         <w:rPr>
-          <w:rFonts w:ascii="Times New Roman" w:hAnsi="Times New Roman" w:cs="Times New Roman"/>
+          <w:rFonts w:ascii="Times New Roman" w:hAnsi="Times New Roman" w:cs="Times New Roman" w:hint="eastAsia"/>
           <w:sz w:val="24"/>
           <w:szCs w:val="24"/>
         </w:rPr>
       </w:pPr>
       <w:r>
         <w:rPr>
-          <w:rFonts w:ascii="Times New Roman" w:hAnsi="Times New Roman" w:cs="Times New Roman"/>
+          <w:rFonts w:ascii="Times New Roman" w:hAnsi="Times New Roman" w:cs="Times New Roman" w:hint="eastAsia"/>
+          <w:sz w:val="24"/>
+          <w:szCs w:val="24"/>
+        </w:rPr>
+        <w:t>与</w:t>
+      </w:r>
+      <w:r>
+        <w:rPr>
+          <w:rFonts w:ascii="Times New Roman" w:hAnsi="Times New Roman" w:cs="Times New Roman"/>
+          <w:sz w:val="24"/>
+          <w:szCs w:val="24"/>
+        </w:rPr>
+        <w:t>留出法相似，将数据集</w:t>
+      </w:r>
+      <w:r>
+        <w:rPr>
+          <w:rFonts w:ascii="Times New Roman" w:hAnsi="Times New Roman" w:cs="Times New Roman"/>
+          <w:sz w:val="24"/>
+          <w:szCs w:val="24"/>
+        </w:rPr>
+        <w:t>D</w:t>
+      </w:r>
+      <w:r>
+        <w:rPr>
+          <w:rFonts w:ascii="Times New Roman" w:hAnsi="Times New Roman" w:cs="Times New Roman"/>
+          <w:sz w:val="24"/>
+          <w:szCs w:val="24"/>
+        </w:rPr>
+        <w:t>划分为</w:t>
+      </w:r>
+      <w:r>
+        <w:rPr>
+          <w:rFonts w:ascii="Times New Roman" w:hAnsi="Times New Roman" w:cs="Times New Roman"/>
+          <w:sz w:val="24"/>
+          <w:szCs w:val="24"/>
+        </w:rPr>
+        <w:t>k</w:t>
+      </w:r>
+      <w:proofErr w:type="gramStart"/>
+      <w:r>
+        <w:rPr>
+          <w:rFonts w:ascii="Times New Roman" w:hAnsi="Times New Roman" w:cs="Times New Roman"/>
+          <w:sz w:val="24"/>
+          <w:szCs w:val="24"/>
+        </w:rPr>
+        <w:t>个</w:t>
+      </w:r>
+      <w:proofErr w:type="gramEnd"/>
+      <w:r>
+        <w:rPr>
+          <w:rFonts w:ascii="Times New Roman" w:hAnsi="Times New Roman" w:cs="Times New Roman"/>
+          <w:sz w:val="24"/>
+          <w:szCs w:val="24"/>
+        </w:rPr>
+        <w:t>子集同样</w:t>
+      </w:r>
+      <w:r>
+        <w:rPr>
+          <w:rFonts w:ascii="Times New Roman" w:hAnsi="Times New Roman" w:cs="Times New Roman" w:hint="eastAsia"/>
+          <w:sz w:val="24"/>
+          <w:szCs w:val="24"/>
+        </w:rPr>
+        <w:t>存在</w:t>
+      </w:r>
+      <w:r>
+        <w:rPr>
+          <w:rFonts w:ascii="Times New Roman" w:hAnsi="Times New Roman" w:cs="Times New Roman"/>
+          <w:sz w:val="24"/>
+          <w:szCs w:val="24"/>
+        </w:rPr>
+        <w:t>多种划分方式。为</w:t>
+      </w:r>
+      <w:r>
+        <w:rPr>
+          <w:rFonts w:ascii="Times New Roman" w:hAnsi="Times New Roman" w:cs="Times New Roman" w:hint="eastAsia"/>
+          <w:sz w:val="24"/>
+          <w:szCs w:val="24"/>
+        </w:rPr>
+        <w:t>减少</w:t>
+      </w:r>
+      <w:r>
+        <w:rPr>
+          <w:rFonts w:ascii="Times New Roman" w:hAnsi="Times New Roman" w:cs="Times New Roman"/>
+          <w:sz w:val="24"/>
+          <w:szCs w:val="24"/>
+        </w:rPr>
+        <w:t>因样本划分不同而</w:t>
+      </w:r>
+      <w:r>
+        <w:rPr>
+          <w:rFonts w:ascii="Times New Roman" w:hAnsi="Times New Roman" w:cs="Times New Roman" w:hint="eastAsia"/>
+          <w:sz w:val="24"/>
+          <w:szCs w:val="24"/>
+        </w:rPr>
+        <w:t>引入的差别，</w:t>
+      </w:r>
+      <w:r>
+        <w:rPr>
+          <w:rFonts w:ascii="Times New Roman" w:hAnsi="Times New Roman" w:cs="Times New Roman"/>
+          <w:sz w:val="24"/>
+          <w:szCs w:val="24"/>
+        </w:rPr>
+        <w:t>k</w:t>
+      </w:r>
+      <w:r>
+        <w:rPr>
+          <w:rFonts w:ascii="Times New Roman" w:hAnsi="Times New Roman" w:cs="Times New Roman"/>
+          <w:sz w:val="24"/>
+          <w:szCs w:val="24"/>
+        </w:rPr>
+        <w:t>折交叉验证通常要随机使用不</w:t>
+      </w:r>
+      <w:r>
+        <w:rPr>
+          <w:rFonts w:ascii="Times New Roman" w:hAnsi="Times New Roman" w:cs="Times New Roman" w:hint="eastAsia"/>
+          <w:sz w:val="24"/>
+          <w:szCs w:val="24"/>
+        </w:rPr>
+        <w:t>同</w:t>
+      </w:r>
+      <w:r>
+        <w:rPr>
+          <w:rFonts w:ascii="Times New Roman" w:hAnsi="Times New Roman" w:cs="Times New Roman"/>
+          <w:sz w:val="24"/>
+          <w:szCs w:val="24"/>
+        </w:rPr>
+        <w:t>的划分</w:t>
+      </w:r>
+      <w:r>
+        <w:rPr>
+          <w:rFonts w:ascii="Times New Roman" w:hAnsi="Times New Roman" w:cs="Times New Roman" w:hint="eastAsia"/>
+          <w:sz w:val="24"/>
+          <w:szCs w:val="24"/>
+        </w:rPr>
+        <w:t>重复</w:t>
+      </w:r>
+      <w:r>
+        <w:rPr>
+          <w:rFonts w:ascii="Times New Roman" w:hAnsi="Times New Roman" w:cs="Times New Roman"/>
+          <w:sz w:val="24"/>
+          <w:szCs w:val="24"/>
+        </w:rPr>
+        <w:t>p</w:t>
+      </w:r>
+      <w:r>
+        <w:rPr>
+          <w:rFonts w:ascii="Times New Roman" w:hAnsi="Times New Roman" w:cs="Times New Roman"/>
+          <w:sz w:val="24"/>
+          <w:szCs w:val="24"/>
+        </w:rPr>
+        <w:t>次，最终的评估结果是这</w:t>
+      </w:r>
+      <w:r>
+        <w:rPr>
+          <w:rFonts w:ascii="Times New Roman" w:hAnsi="Times New Roman" w:cs="Times New Roman"/>
+          <w:sz w:val="24"/>
+          <w:szCs w:val="24"/>
+        </w:rPr>
+        <w:t>p</w:t>
+      </w:r>
+      <w:r>
+        <w:rPr>
+          <w:rFonts w:ascii="Times New Roman" w:hAnsi="Times New Roman" w:cs="Times New Roman"/>
+          <w:sz w:val="24"/>
+          <w:szCs w:val="24"/>
+        </w:rPr>
+        <w:t>次</w:t>
+      </w:r>
+      <w:r>
+        <w:rPr>
+          <w:rFonts w:ascii="Times New Roman" w:hAnsi="Times New Roman" w:cs="Times New Roman"/>
+          <w:sz w:val="24"/>
+          <w:szCs w:val="24"/>
+        </w:rPr>
+        <w:t>k</w:t>
+      </w:r>
+      <w:r>
+        <w:rPr>
+          <w:rFonts w:ascii="Times New Roman" w:hAnsi="Times New Roman" w:cs="Times New Roman"/>
+          <w:sz w:val="24"/>
+          <w:szCs w:val="24"/>
+        </w:rPr>
+        <w:t>折交叉验证</w:t>
+      </w:r>
+      <w:r>
+        <w:rPr>
+          <w:rFonts w:ascii="Times New Roman" w:hAnsi="Times New Roman" w:cs="Times New Roman" w:hint="eastAsia"/>
+          <w:sz w:val="24"/>
+          <w:szCs w:val="24"/>
+        </w:rPr>
+        <w:t>结果</w:t>
+      </w:r>
+      <w:r>
+        <w:rPr>
+          <w:rFonts w:ascii="Times New Roman" w:hAnsi="Times New Roman" w:cs="Times New Roman"/>
+          <w:sz w:val="24"/>
+          <w:szCs w:val="24"/>
+        </w:rPr>
+        <w:t>的</w:t>
+      </w:r>
+      <w:r>
+        <w:rPr>
+          <w:rFonts w:ascii="Times New Roman" w:hAnsi="Times New Roman" w:cs="Times New Roman" w:hint="eastAsia"/>
+          <w:sz w:val="24"/>
+          <w:szCs w:val="24"/>
+        </w:rPr>
+        <w:t>均值</w:t>
+      </w:r>
+      <w:r>
+        <w:rPr>
+          <w:rFonts w:ascii="Times New Roman" w:hAnsi="Times New Roman" w:cs="Times New Roman"/>
+          <w:sz w:val="24"/>
+          <w:szCs w:val="24"/>
+        </w:rPr>
+        <w:t>，</w:t>
+      </w:r>
+      <w:r>
+        <w:rPr>
+          <w:rFonts w:ascii="Times New Roman" w:hAnsi="Times New Roman" w:cs="Times New Roman" w:hint="eastAsia"/>
+          <w:sz w:val="24"/>
+          <w:szCs w:val="24"/>
+        </w:rPr>
+        <w:t>例如常见</w:t>
+      </w:r>
+      <w:r>
+        <w:rPr>
+          <w:rFonts w:ascii="Times New Roman" w:hAnsi="Times New Roman" w:cs="Times New Roman"/>
+          <w:sz w:val="24"/>
+          <w:szCs w:val="24"/>
+        </w:rPr>
+        <w:t>的有</w:t>
+      </w:r>
+      <w:r>
+        <w:rPr>
+          <w:rFonts w:ascii="Times New Roman" w:hAnsi="Times New Roman" w:cs="Times New Roman"/>
+          <w:sz w:val="24"/>
+          <w:szCs w:val="24"/>
+        </w:rPr>
+        <w:t>“10</w:t>
+      </w:r>
+      <w:r>
+        <w:rPr>
+          <w:rFonts w:ascii="Times New Roman" w:hAnsi="Times New Roman" w:cs="Times New Roman"/>
+          <w:sz w:val="24"/>
+          <w:szCs w:val="24"/>
+        </w:rPr>
+        <w:t>次</w:t>
+      </w:r>
+      <w:r>
+        <w:rPr>
+          <w:rFonts w:ascii="Times New Roman" w:hAnsi="Times New Roman" w:cs="Times New Roman"/>
+          <w:sz w:val="24"/>
+          <w:szCs w:val="24"/>
+        </w:rPr>
+        <w:t>10</w:t>
+      </w:r>
+      <w:r>
+        <w:rPr>
+          <w:rFonts w:ascii="Times New Roman" w:hAnsi="Times New Roman" w:cs="Times New Roman"/>
+          <w:sz w:val="24"/>
+          <w:szCs w:val="24"/>
+        </w:rPr>
+        <w:t>折交叉</w:t>
+      </w:r>
+      <w:r>
+        <w:rPr>
+          <w:rFonts w:ascii="Times New Roman" w:hAnsi="Times New Roman" w:cs="Times New Roman"/>
+          <w:sz w:val="24"/>
+          <w:szCs w:val="24"/>
+        </w:rPr>
+        <w:lastRenderedPageBreak/>
+        <w:t>验证</w:t>
+      </w:r>
+      <w:r>
+        <w:rPr>
+          <w:rFonts w:ascii="Times New Roman" w:hAnsi="Times New Roman" w:cs="Times New Roman"/>
+          <w:sz w:val="24"/>
+          <w:szCs w:val="24"/>
+        </w:rPr>
+        <w:t>”</w:t>
+      </w:r>
+      <w:r>
+        <w:rPr>
+          <w:rFonts w:ascii="Times New Roman" w:hAnsi="Times New Roman" w:cs="Times New Roman" w:hint="eastAsia"/>
+          <w:sz w:val="24"/>
+          <w:szCs w:val="24"/>
+        </w:rPr>
+        <w:t>。</w:t>
+      </w:r>
+    </w:p>
+    <w:p>
+      <w:pPr>
+        <w:pStyle w:val="4"/>
+      </w:pPr>
+      <w:bookmarkStart w:id="62" w:name="4_3"/>
+      <w:bookmarkStart w:id="63" w:name="sub1211084_4_3"/>
+      <w:bookmarkStart w:id="64" w:name="留一验证"/>
+      <w:bookmarkEnd w:id="62"/>
+      <w:bookmarkEnd w:id="63"/>
+      <w:bookmarkEnd w:id="64"/>
+      <w:r>
+        <w:rPr>
+          <w:rFonts w:hint="eastAsia"/>
+        </w:rPr>
+        <w:t>4</w:t>
+      </w:r>
+      <w:r>
+        <w:t xml:space="preserve">.2.1.3 </w:t>
+      </w:r>
+      <w:r>
+        <w:t>留一</w:t>
+      </w:r>
+      <w:r>
+        <w:rPr>
+          <w:rFonts w:hint="eastAsia"/>
+        </w:rPr>
+        <w:t>法</w:t>
+      </w:r>
+    </w:p>
+    <w:p>
+      <w:pPr>
+        <w:autoSpaceDE w:val="0"/>
+        <w:autoSpaceDN w:val="0"/>
+        <w:adjustRightInd w:val="0"/>
+        <w:spacing w:line="400" w:lineRule="exact"/>
+        <w:ind w:firstLineChars="200" w:firstLine="480"/>
+        <w:rPr>
+          <w:rFonts w:ascii="Times New Roman" w:hAnsi="Times New Roman" w:cs="Times New Roman" w:hint="eastAsia"/>
+          <w:sz w:val="24"/>
+          <w:szCs w:val="24"/>
+        </w:rPr>
+      </w:pPr>
+      <w:r>
+        <w:rPr>
+          <w:rFonts w:ascii="Times New Roman" w:hAnsi="Times New Roman" w:cs="Times New Roman" w:hint="eastAsia"/>
+          <w:sz w:val="24"/>
+          <w:szCs w:val="24"/>
+        </w:rPr>
+        <w:t>假定</w:t>
+      </w:r>
+      <w:r>
+        <w:rPr>
+          <w:rFonts w:ascii="Times New Roman" w:hAnsi="Times New Roman" w:cs="Times New Roman"/>
+          <w:sz w:val="24"/>
+          <w:szCs w:val="24"/>
+        </w:rPr>
+        <w:t>数据集</w:t>
+      </w:r>
+      <w:r>
+        <w:rPr>
+          <w:rFonts w:ascii="Times New Roman" w:hAnsi="Times New Roman" w:cs="Times New Roman"/>
+          <w:sz w:val="24"/>
+          <w:szCs w:val="24"/>
+        </w:rPr>
+        <w:t>D</w:t>
+      </w:r>
+      <w:r>
+        <w:rPr>
+          <w:rFonts w:ascii="Times New Roman" w:hAnsi="Times New Roman" w:cs="Times New Roman"/>
+          <w:sz w:val="24"/>
+          <w:szCs w:val="24"/>
+        </w:rPr>
+        <w:t>中包含</w:t>
+      </w:r>
+      <w:r>
+        <w:rPr>
+          <w:rFonts w:ascii="Times New Roman" w:hAnsi="Times New Roman" w:cs="Times New Roman"/>
+          <w:sz w:val="24"/>
+          <w:szCs w:val="24"/>
+        </w:rPr>
+        <w:t>m</w:t>
+      </w:r>
+      <w:proofErr w:type="gramStart"/>
+      <w:r>
+        <w:rPr>
+          <w:rFonts w:ascii="Times New Roman" w:hAnsi="Times New Roman" w:cs="Times New Roman"/>
+          <w:sz w:val="24"/>
+          <w:szCs w:val="24"/>
+        </w:rPr>
+        <w:t>个</w:t>
+      </w:r>
+      <w:proofErr w:type="gramEnd"/>
+      <w:r>
+        <w:rPr>
+          <w:rFonts w:ascii="Times New Roman" w:hAnsi="Times New Roman" w:cs="Times New Roman"/>
+          <w:sz w:val="24"/>
+          <w:szCs w:val="24"/>
+        </w:rPr>
+        <w:t>样本</w:t>
+      </w:r>
+      <w:r>
+        <w:rPr>
+          <w:rFonts w:ascii="Times New Roman" w:hAnsi="Times New Roman" w:cs="Times New Roman" w:hint="eastAsia"/>
+          <w:sz w:val="24"/>
+          <w:szCs w:val="24"/>
+        </w:rPr>
+        <w:t>，</w:t>
+      </w:r>
+      <w:r>
+        <w:rPr>
+          <w:rFonts w:ascii="Times New Roman" w:hAnsi="Times New Roman" w:cs="Times New Roman"/>
+          <w:sz w:val="24"/>
+          <w:szCs w:val="24"/>
+        </w:rPr>
+        <w:t>若令</w:t>
+      </w:r>
+      <w:r>
+        <w:rPr>
+          <w:rFonts w:ascii="Times New Roman" w:hAnsi="Times New Roman" w:cs="Times New Roman"/>
+          <w:sz w:val="24"/>
+          <w:szCs w:val="24"/>
+        </w:rPr>
+        <w:t>k=m</w:t>
+      </w:r>
+      <w:r>
+        <w:rPr>
+          <w:rFonts w:ascii="Times New Roman" w:hAnsi="Times New Roman" w:cs="Times New Roman"/>
+          <w:sz w:val="24"/>
+          <w:szCs w:val="24"/>
+        </w:rPr>
+        <w:t>，这得到了交叉验证法的一个特例</w:t>
+      </w:r>
+      <w:r>
+        <w:rPr>
+          <w:rFonts w:ascii="Times New Roman" w:hAnsi="Times New Roman" w:cs="Times New Roman" w:hint="eastAsia"/>
+          <w:sz w:val="24"/>
+          <w:szCs w:val="24"/>
+        </w:rPr>
+        <w:t>：留一</w:t>
+      </w:r>
+      <w:r>
+        <w:rPr>
+          <w:rFonts w:ascii="Times New Roman" w:hAnsi="Times New Roman" w:cs="Times New Roman"/>
+          <w:sz w:val="24"/>
+          <w:szCs w:val="24"/>
+        </w:rPr>
+        <w:t>法。显然</w:t>
+      </w:r>
+      <w:r>
+        <w:rPr>
+          <w:rFonts w:ascii="Times New Roman" w:hAnsi="Times New Roman" w:cs="Times New Roman" w:hint="eastAsia"/>
+          <w:sz w:val="24"/>
+          <w:szCs w:val="24"/>
+        </w:rPr>
+        <w:t>留一法</w:t>
+      </w:r>
+      <w:r>
+        <w:rPr>
+          <w:rFonts w:ascii="Times New Roman" w:hAnsi="Times New Roman" w:cs="Times New Roman"/>
+          <w:sz w:val="24"/>
+          <w:szCs w:val="24"/>
+        </w:rPr>
+        <w:t>不</w:t>
+      </w:r>
+      <w:r>
+        <w:rPr>
+          <w:rFonts w:ascii="Times New Roman" w:hAnsi="Times New Roman" w:cs="Times New Roman" w:hint="eastAsia"/>
+          <w:sz w:val="24"/>
+          <w:szCs w:val="24"/>
+        </w:rPr>
+        <w:t>受</w:t>
+      </w:r>
+      <w:r>
+        <w:rPr>
+          <w:rFonts w:ascii="Times New Roman" w:hAnsi="Times New Roman" w:cs="Times New Roman"/>
+          <w:sz w:val="24"/>
+          <w:szCs w:val="24"/>
+        </w:rPr>
+        <w:t>随机</w:t>
+      </w:r>
+      <w:r>
+        <w:rPr>
+          <w:rFonts w:ascii="Times New Roman" w:hAnsi="Times New Roman" w:cs="Times New Roman" w:hint="eastAsia"/>
+          <w:sz w:val="24"/>
+          <w:szCs w:val="24"/>
+        </w:rPr>
+        <w:t>样本划分方式</w:t>
+      </w:r>
+      <w:r>
+        <w:rPr>
+          <w:rFonts w:ascii="Times New Roman" w:hAnsi="Times New Roman" w:cs="Times New Roman"/>
+          <w:sz w:val="24"/>
+          <w:szCs w:val="24"/>
+        </w:rPr>
+        <w:t>的影响，因为</w:t>
+      </w:r>
+      <w:r>
+        <w:rPr>
+          <w:rFonts w:ascii="Times New Roman" w:hAnsi="Times New Roman" w:cs="Times New Roman"/>
+          <w:sz w:val="24"/>
+          <w:szCs w:val="24"/>
+        </w:rPr>
+        <w:t>m</w:t>
+      </w:r>
+      <w:proofErr w:type="gramStart"/>
+      <w:r>
+        <w:rPr>
+          <w:rFonts w:ascii="Times New Roman" w:hAnsi="Times New Roman" w:cs="Times New Roman"/>
+          <w:sz w:val="24"/>
+          <w:szCs w:val="24"/>
+        </w:rPr>
+        <w:t>个</w:t>
+      </w:r>
+      <w:proofErr w:type="gramEnd"/>
+      <w:r>
+        <w:rPr>
+          <w:rFonts w:ascii="Times New Roman" w:hAnsi="Times New Roman" w:cs="Times New Roman"/>
+          <w:sz w:val="24"/>
+          <w:szCs w:val="24"/>
+        </w:rPr>
+        <w:t>样本只有唯一的方式</w:t>
+      </w:r>
+      <w:r>
+        <w:rPr>
+          <w:rFonts w:ascii="Times New Roman" w:hAnsi="Times New Roman" w:cs="Times New Roman" w:hint="eastAsia"/>
           <w:sz w:val="24"/>
           <w:szCs w:val="24"/>
         </w:rPr>
@@ -53645,23 +55985,467 @@
           <w:sz w:val="24"/>
           <w:szCs w:val="24"/>
         </w:rPr>
-        <w:t>train</w:t>
-      </w:r>
-      <w:r>
-        <w:rPr>
-          <w:rFonts w:ascii="Times New Roman" w:hAnsi="Times New Roman" w:cs="Times New Roman"/>
-          <w:sz w:val="24"/>
-          <w:szCs w:val="24"/>
-        </w:rPr>
-        <w:t>和</w:t>
-      </w:r>
-      <w:r>
-        <w:rPr>
-          <w:rFonts w:ascii="Times New Roman" w:hAnsi="Times New Roman" w:cs="Times New Roman"/>
-          <w:sz w:val="24"/>
-          <w:szCs w:val="24"/>
-        </w:rPr>
-        <w:t>test</w:t>
+        <w:t>为</w:t>
+      </w:r>
+      <w:r>
+        <w:rPr>
+          <w:rFonts w:ascii="Times New Roman" w:hAnsi="Times New Roman" w:cs="Times New Roman"/>
+          <w:sz w:val="24"/>
+          <w:szCs w:val="24"/>
+        </w:rPr>
+        <w:t>m</w:t>
+      </w:r>
+      <w:proofErr w:type="gramStart"/>
+      <w:r>
+        <w:rPr>
+          <w:rFonts w:ascii="Times New Roman" w:hAnsi="Times New Roman" w:cs="Times New Roman"/>
+          <w:sz w:val="24"/>
+          <w:szCs w:val="24"/>
+        </w:rPr>
+        <w:t>个</w:t>
+      </w:r>
+      <w:proofErr w:type="gramEnd"/>
+      <w:r>
+        <w:rPr>
+          <w:rFonts w:ascii="Times New Roman" w:hAnsi="Times New Roman" w:cs="Times New Roman"/>
+          <w:sz w:val="24"/>
+          <w:szCs w:val="24"/>
+        </w:rPr>
+        <w:t>子集，</w:t>
+      </w:r>
+      <w:r>
+        <w:rPr>
+          <w:rFonts w:ascii="Times New Roman" w:hAnsi="Times New Roman" w:cs="Times New Roman" w:hint="eastAsia"/>
+          <w:sz w:val="24"/>
+          <w:szCs w:val="24"/>
+        </w:rPr>
+        <w:t>每个自己</w:t>
+      </w:r>
+      <w:r>
+        <w:rPr>
+          <w:rFonts w:ascii="Times New Roman" w:hAnsi="Times New Roman" w:cs="Times New Roman"/>
+          <w:sz w:val="24"/>
+          <w:szCs w:val="24"/>
+        </w:rPr>
+        <w:t>包含一个样本</w:t>
+      </w:r>
+      <w:r>
+        <w:rPr>
+          <w:rFonts w:ascii="Times New Roman" w:hAnsi="Times New Roman" w:cs="Times New Roman" w:hint="eastAsia"/>
+          <w:sz w:val="24"/>
+          <w:szCs w:val="24"/>
+        </w:rPr>
+        <w:t>。</w:t>
+      </w:r>
+      <w:r>
+        <w:rPr>
+          <w:rFonts w:ascii="Times New Roman" w:hAnsi="Times New Roman" w:cs="Times New Roman"/>
+          <w:sz w:val="24"/>
+          <w:szCs w:val="24"/>
+        </w:rPr>
+        <w:t>留一法</w:t>
+      </w:r>
+      <w:r>
+        <w:rPr>
+          <w:rFonts w:ascii="Times New Roman" w:hAnsi="Times New Roman" w:cs="Times New Roman" w:hint="eastAsia"/>
+          <w:sz w:val="24"/>
+          <w:szCs w:val="24"/>
+        </w:rPr>
+        <w:t>使用</w:t>
+      </w:r>
+      <w:r>
+        <w:rPr>
+          <w:rFonts w:ascii="Times New Roman" w:hAnsi="Times New Roman" w:cs="Times New Roman"/>
+          <w:sz w:val="24"/>
+          <w:szCs w:val="24"/>
+        </w:rPr>
+        <w:t>的训练集与</w:t>
+      </w:r>
+      <w:r>
+        <w:rPr>
+          <w:rFonts w:ascii="Times New Roman" w:hAnsi="Times New Roman" w:cs="Times New Roman" w:hint="eastAsia"/>
+          <w:sz w:val="24"/>
+          <w:szCs w:val="24"/>
+        </w:rPr>
+        <w:t>初始</w:t>
+      </w:r>
+      <w:r>
+        <w:rPr>
+          <w:rFonts w:ascii="Times New Roman" w:hAnsi="Times New Roman" w:cs="Times New Roman"/>
+          <w:sz w:val="24"/>
+          <w:szCs w:val="24"/>
+        </w:rPr>
+        <w:t>数据集相比</w:t>
+      </w:r>
+      <w:r>
+        <w:rPr>
+          <w:rFonts w:ascii="Times New Roman" w:hAnsi="Times New Roman" w:cs="Times New Roman" w:hint="eastAsia"/>
+          <w:sz w:val="24"/>
+          <w:szCs w:val="24"/>
+        </w:rPr>
+        <w:t>只</w:t>
+      </w:r>
+      <w:r>
+        <w:rPr>
+          <w:rFonts w:ascii="Times New Roman" w:hAnsi="Times New Roman" w:cs="Times New Roman"/>
+          <w:sz w:val="24"/>
+          <w:szCs w:val="24"/>
+        </w:rPr>
+        <w:t>少了一个样本</w:t>
+      </w:r>
+      <w:r>
+        <w:rPr>
+          <w:rFonts w:ascii="Times New Roman" w:hAnsi="Times New Roman" w:cs="Times New Roman" w:hint="eastAsia"/>
+          <w:sz w:val="24"/>
+          <w:szCs w:val="24"/>
+        </w:rPr>
+        <w:t>，</w:t>
+      </w:r>
+      <w:r>
+        <w:rPr>
+          <w:rFonts w:ascii="Times New Roman" w:hAnsi="Times New Roman" w:cs="Times New Roman"/>
+          <w:sz w:val="24"/>
+          <w:szCs w:val="24"/>
+        </w:rPr>
+        <w:t>这就</w:t>
+      </w:r>
+      <w:r>
+        <w:rPr>
+          <w:rFonts w:ascii="Times New Roman" w:hAnsi="Times New Roman" w:cs="Times New Roman" w:hint="eastAsia"/>
+          <w:sz w:val="24"/>
+          <w:szCs w:val="24"/>
+        </w:rPr>
+        <w:t>使得</w:t>
+      </w:r>
+      <w:r>
+        <w:rPr>
+          <w:rFonts w:ascii="Times New Roman" w:hAnsi="Times New Roman" w:cs="Times New Roman"/>
+          <w:sz w:val="24"/>
+          <w:szCs w:val="24"/>
+        </w:rPr>
+        <w:t>赵绝大多数情况</w:t>
+      </w:r>
+      <w:r>
+        <w:rPr>
+          <w:rFonts w:ascii="Times New Roman" w:hAnsi="Times New Roman" w:cs="Times New Roman" w:hint="eastAsia"/>
+          <w:sz w:val="24"/>
+          <w:szCs w:val="24"/>
+        </w:rPr>
+        <w:t>下</w:t>
+      </w:r>
+      <w:r>
+        <w:rPr>
+          <w:rFonts w:ascii="Times New Roman" w:hAnsi="Times New Roman" w:cs="Times New Roman"/>
+          <w:sz w:val="24"/>
+          <w:szCs w:val="24"/>
+        </w:rPr>
+        <w:t>，留一法被</w:t>
+      </w:r>
+      <w:r>
+        <w:rPr>
+          <w:rFonts w:ascii="Times New Roman" w:hAnsi="Times New Roman" w:cs="Times New Roman" w:hint="eastAsia"/>
+          <w:sz w:val="24"/>
+          <w:szCs w:val="24"/>
+        </w:rPr>
+        <w:t>实际评估</w:t>
+      </w:r>
+      <w:r>
+        <w:rPr>
+          <w:rFonts w:ascii="Times New Roman" w:hAnsi="Times New Roman" w:cs="Times New Roman"/>
+          <w:sz w:val="24"/>
+          <w:szCs w:val="24"/>
+        </w:rPr>
+        <w:t>的模型与期望评估的</w:t>
+      </w:r>
+      <w:r>
+        <w:rPr>
+          <w:rFonts w:ascii="Times New Roman" w:hAnsi="Times New Roman" w:cs="Times New Roman" w:hint="eastAsia"/>
+          <w:sz w:val="24"/>
+          <w:szCs w:val="24"/>
+        </w:rPr>
+        <w:t>用</w:t>
+      </w:r>
+      <w:r>
+        <w:rPr>
+          <w:rFonts w:ascii="Times New Roman" w:hAnsi="Times New Roman" w:cs="Times New Roman"/>
+          <w:sz w:val="24"/>
+          <w:szCs w:val="24"/>
+        </w:rPr>
+        <w:t>D</w:t>
+      </w:r>
+      <w:r>
+        <w:rPr>
+          <w:rFonts w:ascii="Times New Roman" w:hAnsi="Times New Roman" w:cs="Times New Roman" w:hint="eastAsia"/>
+          <w:sz w:val="24"/>
+          <w:szCs w:val="24"/>
+        </w:rPr>
+        <w:t>训练出</w:t>
+      </w:r>
+      <w:r>
+        <w:rPr>
+          <w:rFonts w:ascii="Times New Roman" w:hAnsi="Times New Roman" w:cs="Times New Roman"/>
+          <w:sz w:val="24"/>
+          <w:szCs w:val="24"/>
+        </w:rPr>
+        <w:t>的模型很相似。因此</w:t>
+      </w:r>
+      <w:r>
+        <w:rPr>
+          <w:rFonts w:ascii="Times New Roman" w:hAnsi="Times New Roman" w:cs="Times New Roman" w:hint="eastAsia"/>
+          <w:sz w:val="24"/>
+          <w:szCs w:val="24"/>
+        </w:rPr>
+        <w:t>，</w:t>
+      </w:r>
+      <w:r>
+        <w:rPr>
+          <w:rFonts w:ascii="Times New Roman" w:hAnsi="Times New Roman" w:cs="Times New Roman"/>
+          <w:sz w:val="24"/>
+          <w:szCs w:val="24"/>
+        </w:rPr>
+        <w:t>留一法的评估</w:t>
+      </w:r>
+      <w:r>
+        <w:rPr>
+          <w:rFonts w:ascii="Times New Roman" w:hAnsi="Times New Roman" w:cs="Times New Roman" w:hint="eastAsia"/>
+          <w:sz w:val="24"/>
+          <w:szCs w:val="24"/>
+        </w:rPr>
+        <w:t>结果</w:t>
+      </w:r>
+      <w:r>
+        <w:rPr>
+          <w:rFonts w:ascii="Times New Roman" w:hAnsi="Times New Roman" w:cs="Times New Roman"/>
+          <w:sz w:val="24"/>
+          <w:szCs w:val="24"/>
+        </w:rPr>
+        <w:t>往往被</w:t>
+      </w:r>
+      <w:r>
+        <w:rPr>
+          <w:rFonts w:ascii="Times New Roman" w:hAnsi="Times New Roman" w:cs="Times New Roman" w:hint="eastAsia"/>
+          <w:sz w:val="24"/>
+          <w:szCs w:val="24"/>
+        </w:rPr>
+        <w:t>认为</w:t>
+      </w:r>
+      <w:r>
+        <w:rPr>
+          <w:rFonts w:ascii="Times New Roman" w:hAnsi="Times New Roman" w:cs="Times New Roman"/>
+          <w:sz w:val="24"/>
+          <w:szCs w:val="24"/>
+        </w:rPr>
+        <w:t>比较准确。然而</w:t>
+      </w:r>
+      <w:r>
+        <w:rPr>
+          <w:rFonts w:ascii="Times New Roman" w:hAnsi="Times New Roman" w:cs="Times New Roman" w:hint="eastAsia"/>
+          <w:sz w:val="24"/>
+          <w:szCs w:val="24"/>
+        </w:rPr>
+        <w:t>，</w:t>
+      </w:r>
+      <w:r>
+        <w:rPr>
+          <w:rFonts w:ascii="Times New Roman" w:hAnsi="Times New Roman" w:cs="Times New Roman"/>
+          <w:sz w:val="24"/>
+          <w:szCs w:val="24"/>
+        </w:rPr>
+        <w:t>留一法也有其缺陷</w:t>
+      </w:r>
+      <w:r>
+        <w:rPr>
+          <w:rFonts w:ascii="Times New Roman" w:hAnsi="Times New Roman" w:cs="Times New Roman" w:hint="eastAsia"/>
+          <w:sz w:val="24"/>
+          <w:szCs w:val="24"/>
+        </w:rPr>
+        <w:t>：</w:t>
+      </w:r>
+      <w:r>
+        <w:rPr>
+          <w:rFonts w:ascii="Times New Roman" w:hAnsi="Times New Roman" w:cs="Times New Roman"/>
+          <w:sz w:val="24"/>
+          <w:szCs w:val="24"/>
+        </w:rPr>
+        <w:t>在数据集</w:t>
+      </w:r>
+      <w:r>
+        <w:rPr>
+          <w:rFonts w:ascii="Times New Roman" w:hAnsi="Times New Roman" w:cs="Times New Roman" w:hint="eastAsia"/>
+          <w:sz w:val="24"/>
+          <w:szCs w:val="24"/>
+        </w:rPr>
+        <w:t>样本数</w:t>
+      </w:r>
+      <w:r>
+        <w:rPr>
+          <w:rFonts w:ascii="Times New Roman" w:hAnsi="Times New Roman" w:cs="Times New Roman"/>
+          <w:sz w:val="24"/>
+          <w:szCs w:val="24"/>
+        </w:rPr>
+        <w:t>较大</w:t>
+      </w:r>
+      <w:r>
+        <w:rPr>
+          <w:rFonts w:ascii="Times New Roman" w:hAnsi="Times New Roman" w:cs="Times New Roman" w:hint="eastAsia"/>
+          <w:sz w:val="24"/>
+          <w:szCs w:val="24"/>
+        </w:rPr>
+        <w:t>时</w:t>
+      </w:r>
+      <w:r>
+        <w:rPr>
+          <w:rFonts w:ascii="Times New Roman" w:hAnsi="Times New Roman" w:cs="Times New Roman"/>
+          <w:sz w:val="24"/>
+          <w:szCs w:val="24"/>
+        </w:rPr>
+        <w:t>，</w:t>
+      </w:r>
+      <w:r>
+        <w:rPr>
+          <w:rFonts w:ascii="Times New Roman" w:hAnsi="Times New Roman" w:cs="Times New Roman" w:hint="eastAsia"/>
+          <w:sz w:val="24"/>
+          <w:szCs w:val="24"/>
+        </w:rPr>
+        <w:t>训练</w:t>
+      </w:r>
+      <w:r>
+        <w:rPr>
+          <w:rFonts w:ascii="Times New Roman" w:hAnsi="Times New Roman" w:cs="Times New Roman" w:hint="eastAsia"/>
+          <w:sz w:val="24"/>
+          <w:szCs w:val="24"/>
+        </w:rPr>
+        <w:t>m</w:t>
+      </w:r>
+      <w:proofErr w:type="gramStart"/>
+      <w:r>
+        <w:rPr>
+          <w:rFonts w:ascii="Times New Roman" w:hAnsi="Times New Roman" w:cs="Times New Roman"/>
+          <w:sz w:val="24"/>
+          <w:szCs w:val="24"/>
+        </w:rPr>
+        <w:t>个</w:t>
+      </w:r>
+      <w:proofErr w:type="gramEnd"/>
+      <w:r>
+        <w:rPr>
+          <w:rFonts w:ascii="Times New Roman" w:hAnsi="Times New Roman" w:cs="Times New Roman" w:hint="eastAsia"/>
+          <w:sz w:val="24"/>
+          <w:szCs w:val="24"/>
+        </w:rPr>
+        <w:t>模型</w:t>
+      </w:r>
+      <w:r>
+        <w:rPr>
+          <w:rFonts w:ascii="Times New Roman" w:hAnsi="Times New Roman" w:cs="Times New Roman"/>
+          <w:sz w:val="24"/>
+          <w:szCs w:val="24"/>
+        </w:rPr>
+        <w:t>的计算开销</w:t>
+      </w:r>
+      <w:r>
+        <w:rPr>
+          <w:rFonts w:ascii="Times New Roman" w:hAnsi="Times New Roman" w:cs="Times New Roman" w:hint="eastAsia"/>
+          <w:sz w:val="24"/>
+          <w:szCs w:val="24"/>
+        </w:rPr>
+        <w:t>可能</w:t>
+      </w:r>
+      <w:r>
+        <w:rPr>
+          <w:rFonts w:ascii="Times New Roman" w:hAnsi="Times New Roman" w:cs="Times New Roman"/>
+          <w:sz w:val="24"/>
+          <w:szCs w:val="24"/>
+        </w:rPr>
+        <w:t>是演绎忍受的，</w:t>
+      </w:r>
+      <w:r>
+        <w:rPr>
+          <w:rFonts w:ascii="Times New Roman" w:hAnsi="Times New Roman" w:cs="Times New Roman" w:hint="eastAsia"/>
+          <w:sz w:val="24"/>
+          <w:szCs w:val="24"/>
+        </w:rPr>
+        <w:t>比如数据</w:t>
+      </w:r>
+      <w:r>
+        <w:rPr>
+          <w:rFonts w:ascii="Times New Roman" w:hAnsi="Times New Roman" w:cs="Times New Roman"/>
+          <w:sz w:val="24"/>
+          <w:szCs w:val="24"/>
+        </w:rPr>
+        <w:t>集包含一百万个样本</w:t>
+      </w:r>
+      <w:r>
+        <w:rPr>
+          <w:rFonts w:ascii="Times New Roman" w:hAnsi="Times New Roman" w:cs="Times New Roman" w:hint="eastAsia"/>
+          <w:sz w:val="24"/>
+          <w:szCs w:val="24"/>
+        </w:rPr>
+        <w:t>，</w:t>
+      </w:r>
+      <w:r>
+        <w:rPr>
+          <w:rFonts w:ascii="Times New Roman" w:hAnsi="Times New Roman" w:cs="Times New Roman"/>
+          <w:sz w:val="24"/>
+          <w:szCs w:val="24"/>
+        </w:rPr>
+        <w:t>则需训练一百万个模型</w:t>
+      </w:r>
+      <w:r>
+        <w:rPr>
+          <w:rFonts w:ascii="Times New Roman" w:hAnsi="Times New Roman" w:cs="Times New Roman" w:hint="eastAsia"/>
+          <w:sz w:val="24"/>
+          <w:szCs w:val="24"/>
+        </w:rPr>
+        <w:t>。</w:t>
+      </w:r>
+      <w:r>
+        <w:rPr>
+          <w:rFonts w:ascii="Times New Roman" w:hAnsi="Times New Roman" w:cs="Times New Roman"/>
+          <w:sz w:val="24"/>
+          <w:szCs w:val="24"/>
+        </w:rPr>
+        <w:t>而这还是</w:t>
+      </w:r>
+      <w:r>
+        <w:rPr>
+          <w:rFonts w:ascii="Times New Roman" w:hAnsi="Times New Roman" w:cs="Times New Roman" w:hint="eastAsia"/>
+          <w:sz w:val="24"/>
+          <w:szCs w:val="24"/>
+        </w:rPr>
+        <w:t>未考虑算法调参数</w:t>
+      </w:r>
+      <w:r>
+        <w:rPr>
+          <w:rFonts w:ascii="Times New Roman" w:hAnsi="Times New Roman" w:cs="Times New Roman"/>
+          <w:sz w:val="24"/>
+          <w:szCs w:val="24"/>
+        </w:rPr>
+        <w:t>的情况下</w:t>
+      </w:r>
+      <w:r>
+        <w:rPr>
+          <w:rFonts w:ascii="Times New Roman" w:hAnsi="Times New Roman" w:cs="Times New Roman" w:hint="eastAsia"/>
+          <w:sz w:val="24"/>
+          <w:szCs w:val="24"/>
+        </w:rPr>
+        <w:t>。</w:t>
+      </w:r>
+      <w:r>
+        <w:rPr>
+          <w:rFonts w:ascii="Times New Roman" w:hAnsi="Times New Roman" w:cs="Times New Roman"/>
+          <w:sz w:val="24"/>
+          <w:szCs w:val="24"/>
+        </w:rPr>
+        <w:t>另外，留一法的估计结果也未必永远比其他评估方法准确</w:t>
+      </w:r>
+      <w:r>
+        <w:rPr>
+          <w:rFonts w:ascii="Times New Roman" w:hAnsi="Times New Roman" w:cs="Times New Roman" w:hint="eastAsia"/>
+          <w:sz w:val="24"/>
+          <w:szCs w:val="24"/>
+        </w:rPr>
+        <w:t>。</w:t>
       </w:r>
     </w:p>
     <w:p>
@@ -54469,7 +57253,7 @@
         </w:rPr>
         <w:t xml:space="preserve">[2] </w:t>
       </w:r>
-      <w:hyperlink r:id="rId35" w:tgtFrame="_blank" w:history="1">
+      <w:hyperlink r:id="rId27" w:tgtFrame="_blank" w:history="1">
         <w:r>
           <w:rPr>
             <w:rFonts w:ascii="Times New Roman" w:hAnsi="Times New Roman" w:cs="Times New Roman"/>
@@ -54864,8 +57648,10 @@
       </w:r>
     </w:p>
     <w:sectPr>
+      <w:footerReference w:type="default" r:id="rId28"/>
       <w:pgSz w:w="11906" w:h="16838"/>
       <w:pgMar w:top="1440" w:right="1800" w:bottom="1440" w:left="1800" w:header="851" w:footer="992" w:gutter="0"/>
+      <w:pgNumType w:chapStyle="1"/>
       <w:cols w:space="425"/>
       <w:docGrid w:type="lines" w:linePitch="312"/>
     </w:sectPr>
@@ -54890,6 +57676,16 @@
     </w:p>
   </w:endnote>
 </w:endnotes>
+</file>
+
+<file path=word/footer1.xml><?xml version="1.0" encoding="utf-8"?>
+<w:ftr xmlns:wpc="http://schemas.microsoft.com/office/word/2010/wordprocessingCanvas" xmlns:mc="http://schemas.openxmlformats.org/markup-compatibility/2006" xmlns:o="urn:schemas-microsoft-com:office:office" xmlns:r="http://schemas.openxmlformats.org/officeDocument/2006/relationships" xmlns:m="http://schemas.openxmlformats.org/officeDocument/2006/math" xmlns:v="urn:schemas-microsoft-com:vml" xmlns:wp14="http://schemas.microsoft.com/office/word/2010/wordprocessingDrawing" xmlns:wp="http://schemas.openxmlformats.org/drawingml/2006/wordprocessingDrawing" xmlns:w10="urn:schemas-microsoft-com:office:word" xmlns:w="http://schemas.openxmlformats.org/wordprocessingml/2006/main" xmlns:w14="http://schemas.microsoft.com/office/word/2010/wordml" xmlns:w15="http://schemas.microsoft.com/office/word/2012/wordml" xmlns:wpg="http://schemas.microsoft.com/office/word/2010/wordprocessingGroup" xmlns:wpi="http://schemas.microsoft.com/office/word/2010/wordprocessingInk" xmlns:wne="http://schemas.microsoft.com/office/word/2006/wordml" xmlns:wps="http://schemas.microsoft.com/office/word/2010/wordprocessingShape" mc:Ignorable="w14 w15 wp14">
+  <w:p>
+    <w:pPr>
+      <w:pStyle w:val="a4"/>
+    </w:pPr>
+  </w:p>
+</w:ftr>
 </file>
 
 <file path=word/footnotes.xml><?xml version="1.0" encoding="utf-8"?>
@@ -56978,6 +59774,7 @@
   <w:rsids>
     <w:rsidRoot w:val="006126B2"/>
     <w:rsid w:val="006126B2"/>
+    <w:rsid w:val="00B422F0"/>
   </w:rsids>
   <m:mathPr>
     <m:mathFont m:val="Cambria Math"/>
@@ -57716,7 +60513,7 @@
 </file>
 
 <file path=customXml/itemProps1.xml><?xml version="1.0" encoding="utf-8"?>
-<ds:datastoreItem xmlns:ds="http://schemas.openxmlformats.org/officeDocument/2006/customXml" ds:itemID="{266217C5-AA04-4432-8204-9B95396E1990}">
+<ds:datastoreItem xmlns:ds="http://schemas.openxmlformats.org/officeDocument/2006/customXml" ds:itemID="{5A84CA24-3786-4846-B47B-617D979032A8}">
   <ds:schemaRefs>
     <ds:schemaRef ds:uri="http://schemas.openxmlformats.org/officeDocument/2006/bibliography"/>
   </ds:schemaRefs>

</xml_diff>